<commit_message>
added traceability matrix (moscow) document
</commit_message>
<xml_diff>
--- a/Documentation/SRS.docx
+++ b/Documentation/SRS.docx
@@ -242,7 +242,7 @@
         <w:pStyle w:val="Heading1"/>
       </w:pPr>
       <w:bookmarkStart w:id="0" w:name="_Toc506458769"/>
-      <w:bookmarkStart w:id="1" w:name="_Toc49499924"/>
+      <w:bookmarkStart w:id="1" w:name="_Toc49504060"/>
       <w:r>
         <w:lastRenderedPageBreak/>
         <w:t>Revision History</w:t>
@@ -543,7 +543,7 @@
         <w:pStyle w:val="Heading1"/>
       </w:pPr>
       <w:bookmarkStart w:id="2" w:name="_Toc506458770"/>
-      <w:bookmarkStart w:id="3" w:name="_Toc49499925"/>
+      <w:bookmarkStart w:id="3" w:name="_Toc49504061"/>
       <w:r>
         <w:t>Document Approval</w:t>
       </w:r>
@@ -947,8 +947,6 @@
           <w:sz w:val="32"/>
         </w:rPr>
       </w:pPr>
-      <w:bookmarkStart w:id="4" w:name="_GoBack"/>
-      <w:bookmarkEnd w:id="4"/>
       <w:r>
         <w:br w:type="page"/>
       </w:r>
@@ -1017,7 +1015,7 @@
         <w:rPr>
           <w:noProof/>
         </w:rPr>
-        <w:instrText xml:space="preserve"> PAGEREF _Toc49499924 \h </w:instrText>
+        <w:instrText xml:space="preserve"> PAGEREF _Toc49504060 \h </w:instrText>
       </w:r>
       <w:r>
         <w:rPr>
@@ -1081,7 +1079,7 @@
         <w:rPr>
           <w:noProof/>
         </w:rPr>
-        <w:instrText xml:space="preserve"> PAGEREF _Toc49499925 \h </w:instrText>
+        <w:instrText xml:space="preserve"> PAGEREF _Toc49504061 \h </w:instrText>
       </w:r>
       <w:r>
         <w:rPr>
@@ -1146,7 +1144,7 @@
         <w:rPr>
           <w:noProof/>
         </w:rPr>
-        <w:instrText xml:space="preserve"> PAGEREF _Toc49499926 \h </w:instrText>
+        <w:instrText xml:space="preserve"> PAGEREF _Toc49504062 \h </w:instrText>
       </w:r>
       <w:r>
         <w:rPr>
@@ -1210,7 +1208,7 @@
         <w:rPr>
           <w:noProof/>
         </w:rPr>
-        <w:instrText xml:space="preserve"> PAGEREF _Toc49499927 \h </w:instrText>
+        <w:instrText xml:space="preserve"> PAGEREF _Toc49504063 \h </w:instrText>
       </w:r>
       <w:r>
         <w:rPr>
@@ -1274,7 +1272,7 @@
         <w:rPr>
           <w:noProof/>
         </w:rPr>
-        <w:instrText xml:space="preserve"> PAGEREF _Toc49499928 \h </w:instrText>
+        <w:instrText xml:space="preserve"> PAGEREF _Toc49504064 \h </w:instrText>
       </w:r>
       <w:r>
         <w:rPr>
@@ -1338,7 +1336,7 @@
         <w:rPr>
           <w:noProof/>
         </w:rPr>
-        <w:instrText xml:space="preserve"> PAGEREF _Toc49499929 \h </w:instrText>
+        <w:instrText xml:space="preserve"> PAGEREF _Toc49504065 \h </w:instrText>
       </w:r>
       <w:r>
         <w:rPr>
@@ -1402,7 +1400,7 @@
         <w:rPr>
           <w:noProof/>
         </w:rPr>
-        <w:instrText xml:space="preserve"> PAGEREF _Toc49499930 \h </w:instrText>
+        <w:instrText xml:space="preserve"> PAGEREF _Toc49504066 \h </w:instrText>
       </w:r>
       <w:r>
         <w:rPr>
@@ -1466,7 +1464,7 @@
         <w:rPr>
           <w:noProof/>
         </w:rPr>
-        <w:instrText xml:space="preserve"> PAGEREF _Toc49499931 \h </w:instrText>
+        <w:instrText xml:space="preserve"> PAGEREF _Toc49504067 \h </w:instrText>
       </w:r>
       <w:r>
         <w:rPr>
@@ -1531,7 +1529,7 @@
         <w:rPr>
           <w:noProof/>
         </w:rPr>
-        <w:instrText xml:space="preserve"> PAGEREF _Toc49499932 \h </w:instrText>
+        <w:instrText xml:space="preserve"> PAGEREF _Toc49504068 \h </w:instrText>
       </w:r>
       <w:r>
         <w:rPr>
@@ -1595,7 +1593,7 @@
         <w:rPr>
           <w:noProof/>
         </w:rPr>
-        <w:instrText xml:space="preserve"> PAGEREF _Toc49499933 \h </w:instrText>
+        <w:instrText xml:space="preserve"> PAGEREF _Toc49504069 \h </w:instrText>
       </w:r>
       <w:r>
         <w:rPr>
@@ -1659,7 +1657,7 @@
         <w:rPr>
           <w:noProof/>
         </w:rPr>
-        <w:instrText xml:space="preserve"> PAGEREF _Toc49499934 \h </w:instrText>
+        <w:instrText xml:space="preserve"> PAGEREF _Toc49504070 \h </w:instrText>
       </w:r>
       <w:r>
         <w:rPr>
@@ -1723,7 +1721,7 @@
         <w:rPr>
           <w:noProof/>
         </w:rPr>
-        <w:instrText xml:space="preserve"> PAGEREF _Toc49499935 \h </w:instrText>
+        <w:instrText xml:space="preserve"> PAGEREF _Toc49504071 \h </w:instrText>
       </w:r>
       <w:r>
         <w:rPr>
@@ -1788,7 +1786,7 @@
         <w:rPr>
           <w:noProof/>
         </w:rPr>
-        <w:instrText xml:space="preserve"> PAGEREF _Toc49499936 \h </w:instrText>
+        <w:instrText xml:space="preserve"> PAGEREF _Toc49504072 \h </w:instrText>
       </w:r>
       <w:r>
         <w:rPr>
@@ -1853,7 +1851,7 @@
         <w:rPr>
           <w:noProof/>
         </w:rPr>
-        <w:instrText xml:space="preserve"> PAGEREF _Toc49499937 \h </w:instrText>
+        <w:instrText xml:space="preserve"> PAGEREF _Toc49504073 \h </w:instrText>
       </w:r>
       <w:r>
         <w:rPr>
@@ -1917,7 +1915,7 @@
         <w:rPr>
           <w:noProof/>
         </w:rPr>
-        <w:instrText xml:space="preserve"> PAGEREF _Toc49499938 \h </w:instrText>
+        <w:instrText xml:space="preserve"> PAGEREF _Toc49504074 \h </w:instrText>
       </w:r>
       <w:r>
         <w:rPr>
@@ -1981,7 +1979,7 @@
         <w:rPr>
           <w:noProof/>
         </w:rPr>
-        <w:instrText xml:space="preserve"> PAGEREF _Toc49499939 \h </w:instrText>
+        <w:instrText xml:space="preserve"> PAGEREF _Toc49504075 \h </w:instrText>
       </w:r>
       <w:r>
         <w:rPr>
@@ -2045,7 +2043,7 @@
         <w:rPr>
           <w:noProof/>
         </w:rPr>
-        <w:instrText xml:space="preserve"> PAGEREF _Toc49499940 \h </w:instrText>
+        <w:instrText xml:space="preserve"> PAGEREF _Toc49504076 \h </w:instrText>
       </w:r>
       <w:r>
         <w:rPr>
@@ -2109,7 +2107,7 @@
         <w:rPr>
           <w:noProof/>
         </w:rPr>
-        <w:instrText xml:space="preserve"> PAGEREF _Toc49499941 \h </w:instrText>
+        <w:instrText xml:space="preserve"> PAGEREF _Toc49504077 \h </w:instrText>
       </w:r>
       <w:r>
         <w:rPr>
@@ -2173,7 +2171,7 @@
         <w:rPr>
           <w:noProof/>
         </w:rPr>
-        <w:instrText xml:space="preserve"> PAGEREF _Toc49499942 \h </w:instrText>
+        <w:instrText xml:space="preserve"> PAGEREF _Toc49504078 \h </w:instrText>
       </w:r>
       <w:r>
         <w:rPr>
@@ -2237,7 +2235,7 @@
         <w:rPr>
           <w:noProof/>
         </w:rPr>
-        <w:instrText xml:space="preserve"> PAGEREF _Toc49499943 \h </w:instrText>
+        <w:instrText xml:space="preserve"> PAGEREF _Toc49504079 \h </w:instrText>
       </w:r>
       <w:r>
         <w:rPr>
@@ -2301,7 +2299,7 @@
         <w:rPr>
           <w:noProof/>
         </w:rPr>
-        <w:instrText xml:space="preserve"> PAGEREF _Toc49499944 \h </w:instrText>
+        <w:instrText xml:space="preserve"> PAGEREF _Toc49504080 \h </w:instrText>
       </w:r>
       <w:r>
         <w:rPr>
@@ -2365,7 +2363,7 @@
         <w:rPr>
           <w:noProof/>
         </w:rPr>
-        <w:instrText xml:space="preserve"> PAGEREF _Toc49499945 \h </w:instrText>
+        <w:instrText xml:space="preserve"> PAGEREF _Toc49504081 \h </w:instrText>
       </w:r>
       <w:r>
         <w:rPr>
@@ -2429,7 +2427,7 @@
         <w:rPr>
           <w:noProof/>
         </w:rPr>
-        <w:instrText xml:space="preserve"> PAGEREF _Toc49499946 \h </w:instrText>
+        <w:instrText xml:space="preserve"> PAGEREF _Toc49504082 \h </w:instrText>
       </w:r>
       <w:r>
         <w:rPr>
@@ -2493,7 +2491,7 @@
         <w:rPr>
           <w:noProof/>
         </w:rPr>
-        <w:instrText xml:space="preserve"> PAGEREF _Toc49499947 \h </w:instrText>
+        <w:instrText xml:space="preserve"> PAGEREF _Toc49504083 \h </w:instrText>
       </w:r>
       <w:r>
         <w:rPr>
@@ -2557,7 +2555,7 @@
         <w:rPr>
           <w:noProof/>
         </w:rPr>
-        <w:instrText xml:space="preserve"> PAGEREF _Toc49499948 \h </w:instrText>
+        <w:instrText xml:space="preserve"> PAGEREF _Toc49504084 \h </w:instrText>
       </w:r>
       <w:r>
         <w:rPr>
@@ -2621,7 +2619,7 @@
         <w:rPr>
           <w:noProof/>
         </w:rPr>
-        <w:instrText xml:space="preserve"> PAGEREF _Toc49499949 \h </w:instrText>
+        <w:instrText xml:space="preserve"> PAGEREF _Toc49504085 \h </w:instrText>
       </w:r>
       <w:r>
         <w:rPr>
@@ -2639,6 +2637,70 @@
           <w:noProof/>
         </w:rPr>
         <w:t>7</w:t>
+      </w:r>
+      <w:r>
+        <w:rPr>
+          <w:noProof/>
+        </w:rPr>
+        <w:fldChar w:fldCharType="end"/>
+      </w:r>
+    </w:p>
+    <w:p>
+      <w:pPr>
+        <w:pStyle w:val="TOC3"/>
+        <w:tabs>
+          <w:tab w:val="right" w:leader="dot" w:pos="9350"/>
+        </w:tabs>
+        <w:rPr>
+          <w:rFonts w:asciiTheme="minorHAnsi" w:eastAsiaTheme="minorEastAsia" w:hAnsiTheme="minorHAnsi" w:cstheme="minorBidi"/>
+          <w:i w:val="0"/>
+          <w:noProof/>
+          <w:sz w:val="22"/>
+          <w:szCs w:val="22"/>
+          <w:lang w:val="en-AU"/>
+        </w:rPr>
+      </w:pPr>
+      <w:r>
+        <w:rPr>
+          <w:noProof/>
+          <w:lang w:val="en-AU"/>
+        </w:rPr>
+        <w:t>3.2.8. Additional hair features as reference</w:t>
+      </w:r>
+      <w:r>
+        <w:rPr>
+          <w:noProof/>
+        </w:rPr>
+        <w:tab/>
+      </w:r>
+      <w:r>
+        <w:rPr>
+          <w:noProof/>
+        </w:rPr>
+        <w:fldChar w:fldCharType="begin"/>
+      </w:r>
+      <w:r>
+        <w:rPr>
+          <w:noProof/>
+        </w:rPr>
+        <w:instrText xml:space="preserve"> PAGEREF _Toc49504086 \h </w:instrText>
+      </w:r>
+      <w:r>
+        <w:rPr>
+          <w:noProof/>
+        </w:rPr>
+      </w:r>
+      <w:r>
+        <w:rPr>
+          <w:noProof/>
+        </w:rPr>
+        <w:fldChar w:fldCharType="separate"/>
+      </w:r>
+      <w:r>
+        <w:rPr>
+          <w:noProof/>
+        </w:rPr>
+        <w:t>8</w:t>
       </w:r>
       <w:r>
         <w:rPr>
@@ -2685,7 +2747,7 @@
         <w:rPr>
           <w:noProof/>
         </w:rPr>
-        <w:instrText xml:space="preserve"> PAGEREF _Toc49499950 \h </w:instrText>
+        <w:instrText xml:space="preserve"> PAGEREF _Toc49504087 \h </w:instrText>
       </w:r>
       <w:r>
         <w:rPr>
@@ -2702,7 +2764,7 @@
         <w:rPr>
           <w:noProof/>
         </w:rPr>
-        <w:t>8</w:t>
+        <w:t>9</w:t>
       </w:r>
       <w:r>
         <w:rPr>
@@ -2749,7 +2811,7 @@
         <w:rPr>
           <w:noProof/>
         </w:rPr>
-        <w:instrText xml:space="preserve"> PAGEREF _Toc49499951 \h </w:instrText>
+        <w:instrText xml:space="preserve"> PAGEREF _Toc49504088 \h </w:instrText>
       </w:r>
       <w:r>
         <w:rPr>
@@ -2766,7 +2828,7 @@
         <w:rPr>
           <w:noProof/>
         </w:rPr>
-        <w:t>8</w:t>
+        <w:t>9</w:t>
       </w:r>
       <w:r>
         <w:rPr>
@@ -2813,7 +2875,7 @@
         <w:rPr>
           <w:noProof/>
         </w:rPr>
-        <w:instrText xml:space="preserve"> PAGEREF _Toc49499952 \h </w:instrText>
+        <w:instrText xml:space="preserve"> PAGEREF _Toc49504089 \h </w:instrText>
       </w:r>
       <w:r>
         <w:rPr>
@@ -2830,7 +2892,7 @@
         <w:rPr>
           <w:noProof/>
         </w:rPr>
-        <w:t>9</w:t>
+        <w:t>10</w:t>
       </w:r>
       <w:r>
         <w:rPr>
@@ -2877,7 +2939,7 @@
         <w:rPr>
           <w:noProof/>
         </w:rPr>
-        <w:instrText xml:space="preserve"> PAGEREF _Toc49499953 \h </w:instrText>
+        <w:instrText xml:space="preserve"> PAGEREF _Toc49504090 \h </w:instrText>
       </w:r>
       <w:r>
         <w:rPr>
@@ -2894,7 +2956,7 @@
         <w:rPr>
           <w:noProof/>
         </w:rPr>
-        <w:t>10</w:t>
+        <w:t>11</w:t>
       </w:r>
       <w:r>
         <w:rPr>
@@ -2941,7 +3003,7 @@
         <w:rPr>
           <w:noProof/>
         </w:rPr>
-        <w:instrText xml:space="preserve"> PAGEREF _Toc49499954 \h </w:instrText>
+        <w:instrText xml:space="preserve"> PAGEREF _Toc49504091 \h </w:instrText>
       </w:r>
       <w:r>
         <w:rPr>
@@ -2958,7 +3020,7 @@
         <w:rPr>
           <w:noProof/>
         </w:rPr>
-        <w:t>11</w:t>
+        <w:t>12</w:t>
       </w:r>
       <w:r>
         <w:rPr>
@@ -3005,7 +3067,7 @@
         <w:rPr>
           <w:noProof/>
         </w:rPr>
-        <w:instrText xml:space="preserve"> PAGEREF _Toc49499955 \h </w:instrText>
+        <w:instrText xml:space="preserve"> PAGEREF _Toc49504092 \h </w:instrText>
       </w:r>
       <w:r>
         <w:rPr>
@@ -3022,7 +3084,7 @@
         <w:rPr>
           <w:noProof/>
         </w:rPr>
-        <w:t>12</w:t>
+        <w:t>13</w:t>
       </w:r>
       <w:r>
         <w:rPr>
@@ -3069,7 +3131,7 @@
         <w:rPr>
           <w:noProof/>
         </w:rPr>
-        <w:instrText xml:space="preserve"> PAGEREF _Toc49499956 \h </w:instrText>
+        <w:instrText xml:space="preserve"> PAGEREF _Toc49504093 \h </w:instrText>
       </w:r>
       <w:r>
         <w:rPr>
@@ -3086,7 +3148,7 @@
         <w:rPr>
           <w:noProof/>
         </w:rPr>
-        <w:t>13</w:t>
+        <w:t>14</w:t>
       </w:r>
       <w:r>
         <w:rPr>
@@ -3133,7 +3195,7 @@
         <w:rPr>
           <w:noProof/>
         </w:rPr>
-        <w:instrText xml:space="preserve"> PAGEREF _Toc49499957 \h </w:instrText>
+        <w:instrText xml:space="preserve"> PAGEREF _Toc49504094 \h </w:instrText>
       </w:r>
       <w:r>
         <w:rPr>
@@ -3150,7 +3212,7 @@
         <w:rPr>
           <w:noProof/>
         </w:rPr>
-        <w:t>13</w:t>
+        <w:t>14</w:t>
       </w:r>
       <w:r>
         <w:rPr>
@@ -3197,7 +3259,7 @@
         <w:rPr>
           <w:noProof/>
         </w:rPr>
-        <w:instrText xml:space="preserve"> PAGEREF _Toc49499958 \h </w:instrText>
+        <w:instrText xml:space="preserve"> PAGEREF _Toc49504095 \h </w:instrText>
       </w:r>
       <w:r>
         <w:rPr>
@@ -3214,7 +3276,7 @@
         <w:rPr>
           <w:noProof/>
         </w:rPr>
-        <w:t>13</w:t>
+        <w:t>14</w:t>
       </w:r>
       <w:r>
         <w:rPr>
@@ -3261,7 +3323,7 @@
         <w:rPr>
           <w:noProof/>
         </w:rPr>
-        <w:instrText xml:space="preserve"> PAGEREF _Toc49499959 \h </w:instrText>
+        <w:instrText xml:space="preserve"> PAGEREF _Toc49504096 \h </w:instrText>
       </w:r>
       <w:r>
         <w:rPr>
@@ -3278,7 +3340,7 @@
         <w:rPr>
           <w:noProof/>
         </w:rPr>
-        <w:t>13</w:t>
+        <w:t>14</w:t>
       </w:r>
       <w:r>
         <w:rPr>
@@ -3325,7 +3387,7 @@
         <w:rPr>
           <w:noProof/>
         </w:rPr>
-        <w:instrText xml:space="preserve"> PAGEREF _Toc49499960 \h </w:instrText>
+        <w:instrText xml:space="preserve"> PAGEREF _Toc49504097 \h </w:instrText>
       </w:r>
       <w:r>
         <w:rPr>
@@ -3342,7 +3404,7 @@
         <w:rPr>
           <w:noProof/>
         </w:rPr>
-        <w:t>13</w:t>
+        <w:t>14</w:t>
       </w:r>
       <w:r>
         <w:rPr>
@@ -3389,7 +3451,7 @@
         <w:rPr>
           <w:noProof/>
         </w:rPr>
-        <w:instrText xml:space="preserve"> PAGEREF _Toc49499961 \h </w:instrText>
+        <w:instrText xml:space="preserve"> PAGEREF _Toc49504098 \h </w:instrText>
       </w:r>
       <w:r>
         <w:rPr>
@@ -3406,7 +3468,7 @@
         <w:rPr>
           <w:noProof/>
         </w:rPr>
-        <w:t>13</w:t>
+        <w:t>14</w:t>
       </w:r>
       <w:r>
         <w:rPr>
@@ -3453,7 +3515,7 @@
         <w:rPr>
           <w:noProof/>
         </w:rPr>
-        <w:instrText xml:space="preserve"> PAGEREF _Toc49499962 \h </w:instrText>
+        <w:instrText xml:space="preserve"> PAGEREF _Toc49504099 \h </w:instrText>
       </w:r>
       <w:r>
         <w:rPr>
@@ -3470,7 +3532,7 @@
         <w:rPr>
           <w:noProof/>
         </w:rPr>
-        <w:t>13</w:t>
+        <w:t>14</w:t>
       </w:r>
       <w:r>
         <w:rPr>
@@ -3517,7 +3579,7 @@
         <w:rPr>
           <w:noProof/>
         </w:rPr>
-        <w:instrText xml:space="preserve"> PAGEREF _Toc49499963 \h </w:instrText>
+        <w:instrText xml:space="preserve"> PAGEREF _Toc49504100 \h </w:instrText>
       </w:r>
       <w:r>
         <w:rPr>
@@ -3534,7 +3596,7 @@
         <w:rPr>
           <w:noProof/>
         </w:rPr>
-        <w:t>13</w:t>
+        <w:t>14</w:t>
       </w:r>
       <w:r>
         <w:rPr>
@@ -3581,7 +3643,7 @@
         <w:rPr>
           <w:noProof/>
         </w:rPr>
-        <w:instrText xml:space="preserve"> PAGEREF _Toc49499964 \h </w:instrText>
+        <w:instrText xml:space="preserve"> PAGEREF _Toc49504101 \h </w:instrText>
       </w:r>
       <w:r>
         <w:rPr>
@@ -3598,7 +3660,7 @@
         <w:rPr>
           <w:noProof/>
         </w:rPr>
-        <w:t>13</w:t>
+        <w:t>14</w:t>
       </w:r>
       <w:r>
         <w:rPr>
@@ -3645,7 +3707,7 @@
         <w:rPr>
           <w:noProof/>
         </w:rPr>
-        <w:instrText xml:space="preserve"> PAGEREF _Toc49499965 \h </w:instrText>
+        <w:instrText xml:space="preserve"> PAGEREF _Toc49504102 \h </w:instrText>
       </w:r>
       <w:r>
         <w:rPr>
@@ -3662,7 +3724,7 @@
         <w:rPr>
           <w:noProof/>
         </w:rPr>
-        <w:t>13</w:t>
+        <w:t>15</w:t>
       </w:r>
       <w:r>
         <w:rPr>
@@ -3709,7 +3771,7 @@
         <w:rPr>
           <w:noProof/>
         </w:rPr>
-        <w:instrText xml:space="preserve"> PAGEREF _Toc49499966 \h </w:instrText>
+        <w:instrText xml:space="preserve"> PAGEREF _Toc49504103 \h </w:instrText>
       </w:r>
       <w:r>
         <w:rPr>
@@ -3726,7 +3788,7 @@
         <w:rPr>
           <w:noProof/>
         </w:rPr>
-        <w:t>14</w:t>
+        <w:t>15</w:t>
       </w:r>
       <w:r>
         <w:rPr>
@@ -3773,7 +3835,7 @@
         <w:rPr>
           <w:noProof/>
         </w:rPr>
-        <w:instrText xml:space="preserve"> PAGEREF _Toc49499967 \h </w:instrText>
+        <w:instrText xml:space="preserve"> PAGEREF _Toc49504104 \h </w:instrText>
       </w:r>
       <w:r>
         <w:rPr>
@@ -3790,7 +3852,7 @@
         <w:rPr>
           <w:noProof/>
         </w:rPr>
-        <w:t>14</w:t>
+        <w:t>15</w:t>
       </w:r>
       <w:r>
         <w:rPr>
@@ -3837,7 +3899,7 @@
         <w:rPr>
           <w:noProof/>
         </w:rPr>
-        <w:instrText xml:space="preserve"> PAGEREF _Toc49499968 \h </w:instrText>
+        <w:instrText xml:space="preserve"> PAGEREF _Toc49504105 \h </w:instrText>
       </w:r>
       <w:r>
         <w:rPr>
@@ -3854,7 +3916,7 @@
         <w:rPr>
           <w:noProof/>
         </w:rPr>
-        <w:t>14</w:t>
+        <w:t>15</w:t>
       </w:r>
       <w:r>
         <w:rPr>
@@ -3901,7 +3963,7 @@
         <w:rPr>
           <w:noProof/>
         </w:rPr>
-        <w:instrText xml:space="preserve"> PAGEREF _Toc49499969 \h </w:instrText>
+        <w:instrText xml:space="preserve"> PAGEREF _Toc49504106 \h </w:instrText>
       </w:r>
       <w:r>
         <w:rPr>
@@ -3918,7 +3980,7 @@
         <w:rPr>
           <w:noProof/>
         </w:rPr>
-        <w:t>14</w:t>
+        <w:t>15</w:t>
       </w:r>
       <w:r>
         <w:rPr>
@@ -3965,7 +4027,7 @@
         <w:rPr>
           <w:noProof/>
         </w:rPr>
-        <w:instrText xml:space="preserve"> PAGEREF _Toc49499970 \h </w:instrText>
+        <w:instrText xml:space="preserve"> PAGEREF _Toc49504107 \h </w:instrText>
       </w:r>
       <w:r>
         <w:rPr>
@@ -3982,7 +4044,7 @@
         <w:rPr>
           <w:noProof/>
         </w:rPr>
-        <w:t>14</w:t>
+        <w:t>15</w:t>
       </w:r>
       <w:r>
         <w:rPr>
@@ -4011,6 +4073,7 @@
           <w:noProof/>
           <w:lang w:val="en-AU"/>
         </w:rPr>
+        <w:lastRenderedPageBreak/>
         <w:t>3.5.5 Maintainability</w:t>
       </w:r>
       <w:r>
@@ -4029,7 +4092,7 @@
         <w:rPr>
           <w:noProof/>
         </w:rPr>
-        <w:instrText xml:space="preserve"> PAGEREF _Toc49499971 \h </w:instrText>
+        <w:instrText xml:space="preserve"> PAGEREF _Toc49504108 \h </w:instrText>
       </w:r>
       <w:r>
         <w:rPr>
@@ -4046,7 +4109,7 @@
         <w:rPr>
           <w:noProof/>
         </w:rPr>
-        <w:t>14</w:t>
+        <w:t>15</w:t>
       </w:r>
       <w:r>
         <w:rPr>
@@ -4075,7 +4138,6 @@
           <w:noProof/>
           <w:lang w:val="en-AU"/>
         </w:rPr>
-        <w:lastRenderedPageBreak/>
         <w:t>3.5.6 Security</w:t>
       </w:r>
       <w:r>
@@ -4094,7 +4156,7 @@
         <w:rPr>
           <w:noProof/>
         </w:rPr>
-        <w:instrText xml:space="preserve"> PAGEREF _Toc49499972 \h </w:instrText>
+        <w:instrText xml:space="preserve"> PAGEREF _Toc49504109 \h </w:instrText>
       </w:r>
       <w:r>
         <w:rPr>
@@ -4111,7 +4173,7 @@
         <w:rPr>
           <w:noProof/>
         </w:rPr>
-        <w:t>14</w:t>
+        <w:t>15</w:t>
       </w:r>
       <w:r>
         <w:rPr>
@@ -4158,7 +4220,7 @@
         <w:rPr>
           <w:noProof/>
         </w:rPr>
-        <w:instrText xml:space="preserve"> PAGEREF _Toc49499973 \h </w:instrText>
+        <w:instrText xml:space="preserve"> PAGEREF _Toc49504110 \h </w:instrText>
       </w:r>
       <w:r>
         <w:rPr>
@@ -4175,7 +4237,7 @@
         <w:rPr>
           <w:noProof/>
         </w:rPr>
-        <w:t>14</w:t>
+        <w:t>16</w:t>
       </w:r>
       <w:r>
         <w:rPr>
@@ -4222,7 +4284,7 @@
         <w:rPr>
           <w:noProof/>
         </w:rPr>
-        <w:instrText xml:space="preserve"> PAGEREF _Toc49499974 \h </w:instrText>
+        <w:instrText xml:space="preserve"> PAGEREF _Toc49504111 \h </w:instrText>
       </w:r>
       <w:r>
         <w:rPr>
@@ -4239,7 +4301,7 @@
         <w:rPr>
           <w:noProof/>
         </w:rPr>
-        <w:t>15</w:t>
+        <w:t>16</w:t>
       </w:r>
       <w:r>
         <w:rPr>
@@ -4286,7 +4348,7 @@
         <w:rPr>
           <w:noProof/>
         </w:rPr>
-        <w:instrText xml:space="preserve"> PAGEREF _Toc49499975 \h </w:instrText>
+        <w:instrText xml:space="preserve"> PAGEREF _Toc49504112 \h </w:instrText>
       </w:r>
       <w:r>
         <w:rPr>
@@ -4303,7 +4365,7 @@
         <w:rPr>
           <w:noProof/>
         </w:rPr>
-        <w:t>15</w:t>
+        <w:t>16</w:t>
       </w:r>
       <w:r>
         <w:rPr>
@@ -4350,7 +4412,7 @@
         <w:rPr>
           <w:noProof/>
         </w:rPr>
-        <w:instrText xml:space="preserve"> PAGEREF _Toc49499976 \h </w:instrText>
+        <w:instrText xml:space="preserve"> PAGEREF _Toc49504113 \h </w:instrText>
       </w:r>
       <w:r>
         <w:rPr>
@@ -4367,7 +4429,7 @@
         <w:rPr>
           <w:noProof/>
         </w:rPr>
-        <w:t>15</w:t>
+        <w:t>17</w:t>
       </w:r>
       <w:r>
         <w:rPr>
@@ -4414,7 +4476,7 @@
         <w:rPr>
           <w:noProof/>
         </w:rPr>
-        <w:instrText xml:space="preserve"> PAGEREF _Toc49499977 \h </w:instrText>
+        <w:instrText xml:space="preserve"> PAGEREF _Toc49504114 \h </w:instrText>
       </w:r>
       <w:r>
         <w:rPr>
@@ -4431,7 +4493,7 @@
         <w:rPr>
           <w:noProof/>
         </w:rPr>
-        <w:t>15</w:t>
+        <w:t>17</w:t>
       </w:r>
       <w:r>
         <w:rPr>
@@ -4479,7 +4541,7 @@
         <w:rPr>
           <w:noProof/>
         </w:rPr>
-        <w:instrText xml:space="preserve"> PAGEREF _Toc49499978 \h </w:instrText>
+        <w:instrText xml:space="preserve"> PAGEREF _Toc49504115 \h </w:instrText>
       </w:r>
       <w:r>
         <w:rPr>
@@ -4496,7 +4558,7 @@
         <w:rPr>
           <w:noProof/>
         </w:rPr>
-        <w:t>15</w:t>
+        <w:t>17</w:t>
       </w:r>
       <w:r>
         <w:rPr>
@@ -4543,7 +4605,7 @@
         <w:rPr>
           <w:noProof/>
         </w:rPr>
-        <w:instrText xml:space="preserve"> PAGEREF _Toc49499979 \h </w:instrText>
+        <w:instrText xml:space="preserve"> PAGEREF _Toc49504116 \h </w:instrText>
       </w:r>
       <w:r>
         <w:rPr>
@@ -4560,7 +4622,7 @@
         <w:rPr>
           <w:noProof/>
         </w:rPr>
-        <w:t>15</w:t>
+        <w:t>17</w:t>
       </w:r>
       <w:r>
         <w:rPr>
@@ -4607,7 +4669,7 @@
         <w:rPr>
           <w:noProof/>
         </w:rPr>
-        <w:instrText xml:space="preserve"> PAGEREF _Toc49499980 \h </w:instrText>
+        <w:instrText xml:space="preserve"> PAGEREF _Toc49504117 \h </w:instrText>
       </w:r>
       <w:r>
         <w:rPr>
@@ -4624,7 +4686,7 @@
         <w:rPr>
           <w:noProof/>
         </w:rPr>
-        <w:t>16</w:t>
+        <w:t>18</w:t>
       </w:r>
       <w:r>
         <w:rPr>
@@ -4671,7 +4733,7 @@
         <w:rPr>
           <w:noProof/>
         </w:rPr>
-        <w:instrText xml:space="preserve"> PAGEREF _Toc49499981 \h </w:instrText>
+        <w:instrText xml:space="preserve"> PAGEREF _Toc49504118 \h </w:instrText>
       </w:r>
       <w:r>
         <w:rPr>
@@ -4688,7 +4750,7 @@
         <w:rPr>
           <w:noProof/>
         </w:rPr>
-        <w:t>16</w:t>
+        <w:t>18</w:t>
       </w:r>
       <w:r>
         <w:rPr>
@@ -4736,7 +4798,7 @@
         <w:rPr>
           <w:noProof/>
         </w:rPr>
-        <w:instrText xml:space="preserve"> PAGEREF _Toc49499982 \h </w:instrText>
+        <w:instrText xml:space="preserve"> PAGEREF _Toc49504119 \h </w:instrText>
       </w:r>
       <w:r>
         <w:rPr>
@@ -4753,7 +4815,7 @@
         <w:rPr>
           <w:noProof/>
         </w:rPr>
-        <w:t>17</w:t>
+        <w:t>19</w:t>
       </w:r>
       <w:r>
         <w:rPr>
@@ -4801,7 +4863,7 @@
         <w:rPr>
           <w:noProof/>
         </w:rPr>
-        <w:instrText xml:space="preserve"> PAGEREF _Toc49499983 \h </w:instrText>
+        <w:instrText xml:space="preserve"> PAGEREF _Toc49504120 \h </w:instrText>
       </w:r>
       <w:r>
         <w:rPr>
@@ -4818,7 +4880,7 @@
         <w:rPr>
           <w:noProof/>
         </w:rPr>
-        <w:t>17</w:t>
+        <w:t>19</w:t>
       </w:r>
       <w:r>
         <w:rPr>
@@ -4865,7 +4927,7 @@
         <w:rPr>
           <w:noProof/>
         </w:rPr>
-        <w:instrText xml:space="preserve"> PAGEREF _Toc49499984 \h </w:instrText>
+        <w:instrText xml:space="preserve"> PAGEREF _Toc49504121 \h </w:instrText>
       </w:r>
       <w:r>
         <w:rPr>
@@ -4882,7 +4944,7 @@
         <w:rPr>
           <w:noProof/>
         </w:rPr>
-        <w:t>17</w:t>
+        <w:t>19</w:t>
       </w:r>
       <w:r>
         <w:rPr>
@@ -4929,7 +4991,7 @@
         <w:rPr>
           <w:noProof/>
         </w:rPr>
-        <w:instrText xml:space="preserve"> PAGEREF _Toc49499985 \h </w:instrText>
+        <w:instrText xml:space="preserve"> PAGEREF _Toc49504122 \h </w:instrText>
       </w:r>
       <w:r>
         <w:rPr>
@@ -4946,7 +5008,7 @@
         <w:rPr>
           <w:noProof/>
         </w:rPr>
-        <w:t>17</w:t>
+        <w:t>19</w:t>
       </w:r>
       <w:r>
         <w:rPr>
@@ -4981,8 +5043,8 @@
           <w:lang w:val="en-AU"/>
         </w:rPr>
       </w:pPr>
-      <w:bookmarkStart w:id="5" w:name="_Toc506458771"/>
-      <w:bookmarkStart w:id="6" w:name="_Toc49499926"/>
+      <w:bookmarkStart w:id="4" w:name="_Toc506458771"/>
+      <w:bookmarkStart w:id="5" w:name="_Toc49504062"/>
       <w:r>
         <w:rPr>
           <w:lang w:val="en-AU"/>
@@ -4990,146 +5052,246 @@
         <w:lastRenderedPageBreak/>
         <w:t>1. Introduction</w:t>
       </w:r>
+      <w:bookmarkEnd w:id="4"/>
       <w:bookmarkEnd w:id="5"/>
+    </w:p>
+    <w:p>
+      <w:pPr>
+        <w:pStyle w:val="BodyText"/>
+        <w:rPr>
+          <w:i w:val="0"/>
+          <w:lang w:val="en-AU"/>
+        </w:rPr>
+      </w:pPr>
+      <w:r>
+        <w:rPr>
+          <w:i w:val="0"/>
+          <w:lang w:val="en-AU"/>
+        </w:rPr>
+        <w:t xml:space="preserve">This document describes general and specific requirements that </w:t>
+      </w:r>
+      <w:r>
+        <w:rPr>
+          <w:i w:val="0"/>
+          <w:lang w:val="en-AU"/>
+        </w:rPr>
+        <w:t>should be implemented in this project.</w:t>
+      </w:r>
+      <w:r>
+        <w:rPr>
+          <w:i w:val="0"/>
+          <w:lang w:val="en-AU"/>
+        </w:rPr>
+        <w:t xml:space="preserve"> It includes </w:t>
+      </w:r>
+      <w:r>
+        <w:rPr>
+          <w:i w:val="0"/>
+          <w:lang w:val="en-AU"/>
+        </w:rPr>
+        <w:t>details that should be relevant both to developers and non-technical parties.</w:t>
+      </w:r>
+    </w:p>
+    <w:p>
+      <w:pPr>
+        <w:pStyle w:val="BodyText"/>
+        <w:rPr>
+          <w:i w:val="0"/>
+          <w:lang w:val="en-AU"/>
+        </w:rPr>
+      </w:pPr>
+    </w:p>
+    <w:p>
+      <w:pPr>
+        <w:pStyle w:val="BodyText"/>
+        <w:rPr>
+          <w:i w:val="0"/>
+          <w:lang w:val="en-AU"/>
+        </w:rPr>
+      </w:pPr>
+      <w:r>
+        <w:rPr>
+          <w:i w:val="0"/>
+          <w:lang w:val="en-AU"/>
+        </w:rPr>
+        <w:t>It initially outlines the purpose and scope along with dependencies (references) of the projec</w:t>
+      </w:r>
+      <w:r>
+        <w:rPr>
+          <w:i w:val="0"/>
+          <w:lang w:val="en-AU"/>
+        </w:rPr>
+        <w:t>t</w:t>
+      </w:r>
+      <w:r>
+        <w:rPr>
+          <w:i w:val="0"/>
+          <w:lang w:val="en-AU"/>
+        </w:rPr>
+        <w:t>, along with constraints and assumptions</w:t>
+      </w:r>
+      <w:r>
+        <w:rPr>
+          <w:i w:val="0"/>
+          <w:lang w:val="en-AU"/>
+        </w:rPr>
+        <w:t>.</w:t>
+      </w:r>
+      <w:r>
+        <w:rPr>
+          <w:i w:val="0"/>
+          <w:lang w:val="en-AU"/>
+        </w:rPr>
+        <w:t xml:space="preserve"> General and specific requirements are then listed </w:t>
+      </w:r>
+      <w:r>
+        <w:rPr>
+          <w:i w:val="0"/>
+          <w:lang w:val="en-AU"/>
+        </w:rPr>
+        <w:t>for both the API and the a</w:t>
+      </w:r>
+      <w:r>
+        <w:rPr>
+          <w:i w:val="0"/>
+          <w:lang w:val="en-AU"/>
+        </w:rPr>
+        <w:t>pp, followed by functional and non-functional requirements.</w:t>
+      </w:r>
+    </w:p>
+    <w:p>
+      <w:pPr>
+        <w:pStyle w:val="BodyText"/>
+        <w:rPr>
+          <w:i w:val="0"/>
+          <w:lang w:val="en-AU"/>
+        </w:rPr>
+      </w:pPr>
+    </w:p>
+    <w:p>
+      <w:pPr>
+        <w:pStyle w:val="BodyText"/>
+        <w:rPr>
+          <w:i w:val="0"/>
+          <w:lang w:val="en-AU"/>
+        </w:rPr>
+      </w:pPr>
+      <w:r>
+        <w:rPr>
+          <w:i w:val="0"/>
+          <w:lang w:val="en-AU"/>
+        </w:rPr>
+        <w:t>Any information that is omitted or not clear for the reader should be notified to the developers, so that they can rectify the issue as soon as possible and contact other stakeholders to confirm changes.</w:t>
+      </w:r>
+    </w:p>
+    <w:p>
+      <w:pPr>
+        <w:pStyle w:val="BodyText"/>
+        <w:rPr>
+          <w:i w:val="0"/>
+          <w:lang w:val="en-AU"/>
+        </w:rPr>
+      </w:pPr>
+    </w:p>
+    <w:p>
+      <w:pPr>
+        <w:pStyle w:val="Heading2"/>
+        <w:rPr>
+          <w:lang w:val="en-AU"/>
+        </w:rPr>
+      </w:pPr>
+      <w:bookmarkStart w:id="6" w:name="_Toc506458772"/>
+      <w:bookmarkStart w:id="7" w:name="_Toc49504063"/>
+      <w:r>
+        <w:rPr>
+          <w:lang w:val="en-AU"/>
+        </w:rPr>
+        <w:t>1.1 Purpose</w:t>
+      </w:r>
       <w:bookmarkEnd w:id="6"/>
-    </w:p>
-    <w:p>
-      <w:pPr>
-        <w:pStyle w:val="BodyText"/>
-        <w:rPr>
-          <w:i w:val="0"/>
-          <w:lang w:val="en-AU"/>
-        </w:rPr>
-      </w:pPr>
-      <w:r>
-        <w:rPr>
-          <w:i w:val="0"/>
-          <w:lang w:val="en-AU"/>
-        </w:rPr>
-        <w:t xml:space="preserve">This document describes general and specific requirements that </w:t>
-      </w:r>
-      <w:r>
-        <w:rPr>
-          <w:i w:val="0"/>
-          <w:lang w:val="en-AU"/>
-        </w:rPr>
-        <w:t>should be implemented in this project.</w:t>
-      </w:r>
-      <w:r>
-        <w:rPr>
-          <w:i w:val="0"/>
-          <w:lang w:val="en-AU"/>
-        </w:rPr>
-        <w:t xml:space="preserve"> It includes </w:t>
-      </w:r>
-      <w:r>
-        <w:rPr>
-          <w:i w:val="0"/>
-          <w:lang w:val="en-AU"/>
-        </w:rPr>
-        <w:t>details that should be relevant both to developers and non-technical parties.</w:t>
-      </w:r>
-    </w:p>
-    <w:p>
-      <w:pPr>
-        <w:pStyle w:val="BodyText"/>
-        <w:rPr>
-          <w:i w:val="0"/>
-          <w:lang w:val="en-AU"/>
-        </w:rPr>
-      </w:pPr>
-    </w:p>
-    <w:p>
-      <w:pPr>
-        <w:pStyle w:val="BodyText"/>
-        <w:rPr>
-          <w:i w:val="0"/>
-          <w:lang w:val="en-AU"/>
-        </w:rPr>
-      </w:pPr>
-      <w:r>
-        <w:rPr>
-          <w:i w:val="0"/>
-          <w:lang w:val="en-AU"/>
-        </w:rPr>
-        <w:t>It initially outlines the purpose and scope along with dependencies (references) of the projec</w:t>
-      </w:r>
-      <w:r>
-        <w:rPr>
-          <w:i w:val="0"/>
-          <w:lang w:val="en-AU"/>
-        </w:rPr>
-        <w:t>t</w:t>
-      </w:r>
-      <w:r>
-        <w:rPr>
-          <w:i w:val="0"/>
-          <w:lang w:val="en-AU"/>
-        </w:rPr>
-        <w:t>, along with constraints and assumptions</w:t>
-      </w:r>
-      <w:r>
-        <w:rPr>
-          <w:i w:val="0"/>
+      <w:bookmarkEnd w:id="7"/>
+    </w:p>
+    <w:p>
+      <w:pPr>
+        <w:jc w:val="both"/>
+        <w:rPr>
+          <w:lang w:val="en-AU"/>
+        </w:rPr>
+      </w:pPr>
+      <w:r>
+        <w:rPr>
+          <w:lang w:val="en-AU"/>
+        </w:rPr>
+        <w:t xml:space="preserve">Based on requirements that have been gathered and agreed upon with the clients, </w:t>
+      </w:r>
+      <w:r>
+        <w:rPr>
+          <w:lang w:val="en-AU"/>
+        </w:rPr>
+        <w:t>the purpose of this document is to provide a general set of guides that should aid the development process of this project</w:t>
+      </w:r>
+      <w:r>
+        <w:rPr>
+          <w:lang w:val="en-AU"/>
+        </w:rPr>
+        <w:t>, including scope, functional and non-functional requirements and diagrams.</w:t>
+      </w:r>
+    </w:p>
+    <w:p>
+      <w:pPr>
+        <w:jc w:val="both"/>
+        <w:rPr>
+          <w:lang w:val="en-AU"/>
+        </w:rPr>
+      </w:pPr>
+    </w:p>
+    <w:p>
+      <w:pPr>
+        <w:jc w:val="both"/>
+        <w:rPr>
+          <w:lang w:val="en-AU"/>
+        </w:rPr>
+      </w:pPr>
+      <w:r>
+        <w:rPr>
+          <w:lang w:val="en-AU"/>
+        </w:rPr>
+        <w:t>This document is intended for software developers and/or engineers who are interested in the overall structure of this project</w:t>
+      </w:r>
+      <w:r>
+        <w:rPr>
+          <w:lang w:val="en-AU"/>
+        </w:rPr>
+        <w:t>. It is assumed that they have some degree of familiarity with app development.</w:t>
+      </w:r>
+    </w:p>
+    <w:p>
+      <w:pPr>
+        <w:jc w:val="both"/>
+        <w:rPr>
+          <w:lang w:val="en-AU"/>
+        </w:rPr>
+      </w:pPr>
+    </w:p>
+    <w:p>
+      <w:pPr>
+        <w:jc w:val="both"/>
+        <w:rPr>
+          <w:lang w:val="en-AU"/>
+        </w:rPr>
+      </w:pPr>
+      <w:r>
+        <w:rPr>
+          <w:lang w:val="en-AU"/>
+        </w:rPr>
+        <w:t>It is also intended for clients to validate the development process according to agreements with the development team</w:t>
+      </w:r>
+      <w:r>
+        <w:rPr>
           <w:lang w:val="en-AU"/>
         </w:rPr>
         <w:t>.</w:t>
       </w:r>
-      <w:r>
-        <w:rPr>
-          <w:i w:val="0"/>
-          <w:lang w:val="en-AU"/>
-        </w:rPr>
-        <w:t xml:space="preserve"> General and specific requirements are then listed </w:t>
-      </w:r>
-      <w:r>
-        <w:rPr>
-          <w:i w:val="0"/>
-          <w:lang w:val="en-AU"/>
-        </w:rPr>
-        <w:t>for both the API and the a</w:t>
-      </w:r>
-      <w:r>
-        <w:rPr>
-          <w:i w:val="0"/>
-          <w:lang w:val="en-AU"/>
-        </w:rPr>
-        <w:t>pp, followed by functional and non-functional requirements.</w:t>
-      </w:r>
-    </w:p>
-    <w:p>
-      <w:pPr>
-        <w:pStyle w:val="BodyText"/>
-        <w:rPr>
-          <w:i w:val="0"/>
-          <w:lang w:val="en-AU"/>
-        </w:rPr>
-      </w:pPr>
-    </w:p>
-    <w:p>
-      <w:pPr>
-        <w:pStyle w:val="BodyText"/>
-        <w:rPr>
-          <w:i w:val="0"/>
-          <w:lang w:val="en-AU"/>
-        </w:rPr>
-      </w:pPr>
-      <w:r>
-        <w:rPr>
-          <w:i w:val="0"/>
-          <w:lang w:val="en-AU"/>
-        </w:rPr>
-        <w:t>Any information that is omitted or not clear for the reader should be notified to the developers, so that they can rectify the issue as soon as possible and contact other stakeholders to confirm changes.</w:t>
-      </w:r>
-    </w:p>
-    <w:p>
-      <w:pPr>
-        <w:pStyle w:val="BodyText"/>
-        <w:rPr>
-          <w:i w:val="0"/>
-          <w:lang w:val="en-AU"/>
-        </w:rPr>
-      </w:pPr>
     </w:p>
     <w:p>
       <w:pPr>
@@ -5138,114 +5300,14 @@
           <w:lang w:val="en-AU"/>
         </w:rPr>
       </w:pPr>
-      <w:bookmarkStart w:id="7" w:name="_Toc506458772"/>
-      <w:bookmarkStart w:id="8" w:name="_Toc49499927"/>
-      <w:r>
-        <w:rPr>
-          <w:lang w:val="en-AU"/>
-        </w:rPr>
-        <w:t>1.1 Purpose</w:t>
-      </w:r>
-      <w:bookmarkEnd w:id="7"/>
+      <w:bookmarkStart w:id="8" w:name="_Toc49504064"/>
+      <w:r>
+        <w:rPr>
+          <w:lang w:val="en-AU"/>
+        </w:rPr>
+        <w:t>1.2 Scope</w:t>
+      </w:r>
       <w:bookmarkEnd w:id="8"/>
-    </w:p>
-    <w:p>
-      <w:pPr>
-        <w:jc w:val="both"/>
-        <w:rPr>
-          <w:lang w:val="en-AU"/>
-        </w:rPr>
-      </w:pPr>
-      <w:r>
-        <w:rPr>
-          <w:lang w:val="en-AU"/>
-        </w:rPr>
-        <w:t xml:space="preserve">Based on requirements that have been gathered and agreed upon with the clients, </w:t>
-      </w:r>
-      <w:r>
-        <w:rPr>
-          <w:lang w:val="en-AU"/>
-        </w:rPr>
-        <w:t>the purpose of this document is to provide a general set of guides that should aid the development process of this project</w:t>
-      </w:r>
-      <w:r>
-        <w:rPr>
-          <w:lang w:val="en-AU"/>
-        </w:rPr>
-        <w:t>, including scope, functional and non-functional requirements and diagrams.</w:t>
-      </w:r>
-    </w:p>
-    <w:p>
-      <w:pPr>
-        <w:jc w:val="both"/>
-        <w:rPr>
-          <w:lang w:val="en-AU"/>
-        </w:rPr>
-      </w:pPr>
-    </w:p>
-    <w:p>
-      <w:pPr>
-        <w:jc w:val="both"/>
-        <w:rPr>
-          <w:lang w:val="en-AU"/>
-        </w:rPr>
-      </w:pPr>
-      <w:r>
-        <w:rPr>
-          <w:lang w:val="en-AU"/>
-        </w:rPr>
-        <w:t>This document is intended for software developers and/or engineers who are interested in the overall structure of this project</w:t>
-      </w:r>
-      <w:r>
-        <w:rPr>
-          <w:lang w:val="en-AU"/>
-        </w:rPr>
-        <w:t>. It is assumed that they have some degree of familiarity with app development.</w:t>
-      </w:r>
-    </w:p>
-    <w:p>
-      <w:pPr>
-        <w:jc w:val="both"/>
-        <w:rPr>
-          <w:lang w:val="en-AU"/>
-        </w:rPr>
-      </w:pPr>
-    </w:p>
-    <w:p>
-      <w:pPr>
-        <w:jc w:val="both"/>
-        <w:rPr>
-          <w:lang w:val="en-AU"/>
-        </w:rPr>
-      </w:pPr>
-      <w:r>
-        <w:rPr>
-          <w:lang w:val="en-AU"/>
-        </w:rPr>
-        <w:t>It is also intended for clients to validate the development process according to agreements with the development team</w:t>
-      </w:r>
-      <w:r>
-        <w:rPr>
-          <w:lang w:val="en-AU"/>
-        </w:rPr>
-        <w:t>.</w:t>
-      </w:r>
-    </w:p>
-    <w:p>
-      <w:pPr>
-        <w:pStyle w:val="Heading2"/>
-        <w:rPr>
-          <w:lang w:val="en-AU"/>
-        </w:rPr>
-      </w:pPr>
-      <w:bookmarkStart w:id="9" w:name="_Toc49499928"/>
-      <w:r>
-        <w:rPr>
-          <w:lang w:val="en-AU"/>
-        </w:rPr>
-        <w:t>1.2 Scope</w:t>
-      </w:r>
-      <w:bookmarkEnd w:id="9"/>
     </w:p>
     <w:p>
       <w:pPr>
@@ -5965,14 +6027,14 @@
           <w:lang w:val="en-AU"/>
         </w:rPr>
       </w:pPr>
-      <w:bookmarkStart w:id="10" w:name="_Toc49499929"/>
+      <w:bookmarkStart w:id="9" w:name="_Toc49504065"/>
       <w:r>
         <w:rPr>
           <w:lang w:val="en-AU"/>
         </w:rPr>
         <w:t>1.3 Definitions, Acronyms, and Abbreviations</w:t>
       </w:r>
-      <w:bookmarkEnd w:id="10"/>
+      <w:bookmarkEnd w:id="9"/>
     </w:p>
     <w:p>
       <w:pPr>
@@ -6219,7 +6281,7 @@
           <w:lang w:val="en-AU"/>
         </w:rPr>
       </w:pPr>
-      <w:bookmarkStart w:id="11" w:name="_Toc49499930"/>
+      <w:bookmarkStart w:id="10" w:name="_Toc49504066"/>
       <w:r>
         <w:rPr>
           <w:lang w:val="en-AU"/>
@@ -6227,7 +6289,7 @@
         <w:lastRenderedPageBreak/>
         <w:t>1.4 References</w:t>
       </w:r>
-      <w:bookmarkEnd w:id="11"/>
+      <w:bookmarkEnd w:id="10"/>
     </w:p>
     <w:p>
       <w:pPr>
@@ -6453,16 +6515,16 @@
           <w:lang w:val="en-AU"/>
         </w:rPr>
       </w:pPr>
-      <w:bookmarkStart w:id="12" w:name="_Toc506458776"/>
-      <w:bookmarkStart w:id="13" w:name="_Toc49499931"/>
+      <w:bookmarkStart w:id="11" w:name="_Toc506458776"/>
+      <w:bookmarkStart w:id="12" w:name="_Toc49504067"/>
       <w:r>
         <w:rPr>
           <w:lang w:val="en-AU"/>
         </w:rPr>
         <w:t>1.5 Overview</w:t>
       </w:r>
+      <w:bookmarkEnd w:id="11"/>
       <w:bookmarkEnd w:id="12"/>
-      <w:bookmarkEnd w:id="13"/>
     </w:p>
     <w:p>
       <w:pPr>
@@ -6669,16 +6731,16 @@
           <w:lang w:val="en-AU"/>
         </w:rPr>
       </w:pPr>
-      <w:bookmarkStart w:id="14" w:name="_Toc506458777"/>
-      <w:bookmarkStart w:id="15" w:name="_Toc49499932"/>
+      <w:bookmarkStart w:id="13" w:name="_Toc506458777"/>
+      <w:bookmarkStart w:id="14" w:name="_Toc49504068"/>
       <w:r>
         <w:rPr>
           <w:lang w:val="en-AU"/>
         </w:rPr>
         <w:t>2. General Description</w:t>
       </w:r>
+      <w:bookmarkEnd w:id="13"/>
       <w:bookmarkEnd w:id="14"/>
-      <w:bookmarkEnd w:id="15"/>
     </w:p>
     <w:p>
       <w:pPr>
@@ -6828,8 +6890,8 @@
           <w:lang w:val="en-AU"/>
         </w:rPr>
       </w:pPr>
-      <w:bookmarkStart w:id="16" w:name="_Toc506458780"/>
-      <w:bookmarkStart w:id="17" w:name="_Toc49499933"/>
+      <w:bookmarkStart w:id="15" w:name="_Toc506458780"/>
+      <w:bookmarkStart w:id="16" w:name="_Toc49504069"/>
       <w:r>
         <w:rPr>
           <w:lang w:val="en-AU"/>
@@ -6848,8 +6910,8 @@
         </w:rPr>
         <w:t xml:space="preserve"> User Characteristics</w:t>
       </w:r>
+      <w:bookmarkEnd w:id="15"/>
       <w:bookmarkEnd w:id="16"/>
-      <w:bookmarkEnd w:id="17"/>
     </w:p>
     <w:p>
       <w:pPr>
@@ -6985,8 +7047,8 @@
           <w:lang w:val="en-AU"/>
         </w:rPr>
       </w:pPr>
-      <w:bookmarkStart w:id="18" w:name="_Toc506458781"/>
-      <w:bookmarkStart w:id="19" w:name="_Toc49499934"/>
+      <w:bookmarkStart w:id="17" w:name="_Toc506458781"/>
+      <w:bookmarkStart w:id="18" w:name="_Toc49504070"/>
       <w:r>
         <w:rPr>
           <w:lang w:val="en-AU"/>
@@ -6999,8 +7061,8 @@
         </w:rPr>
         <w:t xml:space="preserve"> General Constraints</w:t>
       </w:r>
+      <w:bookmarkEnd w:id="17"/>
       <w:bookmarkEnd w:id="18"/>
-      <w:bookmarkEnd w:id="19"/>
     </w:p>
     <w:p>
       <w:pPr>
@@ -7246,8 +7308,8 @@
           <w:lang w:val="en-AU"/>
         </w:rPr>
       </w:pPr>
-      <w:bookmarkStart w:id="20" w:name="_Toc506458782"/>
-      <w:bookmarkStart w:id="21" w:name="_Toc49499935"/>
+      <w:bookmarkStart w:id="19" w:name="_Toc506458782"/>
+      <w:bookmarkStart w:id="20" w:name="_Toc49504071"/>
       <w:r>
         <w:rPr>
           <w:lang w:val="en-AU"/>
@@ -7260,8 +7322,8 @@
         </w:rPr>
         <w:t xml:space="preserve"> Assumptions and Dependencies</w:t>
       </w:r>
+      <w:bookmarkEnd w:id="19"/>
       <w:bookmarkEnd w:id="20"/>
-      <w:bookmarkEnd w:id="21"/>
     </w:p>
     <w:p>
       <w:r>
@@ -7432,32 +7494,75 @@
           <w:lang w:val="en-AU"/>
         </w:rPr>
       </w:pPr>
-      <w:bookmarkStart w:id="22" w:name="_Toc506458784"/>
-      <w:bookmarkStart w:id="23" w:name="_Toc49499936"/>
+      <w:bookmarkStart w:id="21" w:name="_Toc506458784"/>
+      <w:bookmarkStart w:id="22" w:name="_Toc49504072"/>
       <w:r>
         <w:rPr>
           <w:lang w:val="en-AU"/>
         </w:rPr>
         <w:t>3. Specific Requirements</w:t>
       </w:r>
+      <w:bookmarkEnd w:id="21"/>
       <w:bookmarkEnd w:id="22"/>
+    </w:p>
+    <w:p>
+      <w:pPr>
+        <w:pStyle w:val="Heading1"/>
+        <w:rPr>
+          <w:lang w:val="en-AU"/>
+        </w:rPr>
+      </w:pPr>
+      <w:bookmarkStart w:id="23" w:name="_Toc49504073"/>
+      <w:r>
+        <w:rPr>
+          <w:lang w:val="en-AU"/>
+        </w:rPr>
+        <w:t>3.1 External Interface Requirements</w:t>
+      </w:r>
       <w:bookmarkEnd w:id="23"/>
     </w:p>
     <w:p>
       <w:pPr>
-        <w:pStyle w:val="Heading1"/>
-        <w:rPr>
-          <w:lang w:val="en-AU"/>
-        </w:rPr>
-      </w:pPr>
-      <w:bookmarkStart w:id="24" w:name="_Toc49499937"/>
-      <w:r>
-        <w:rPr>
-          <w:lang w:val="en-AU"/>
-        </w:rPr>
-        <w:t>3.1 External Interface Requirements</w:t>
+        <w:pStyle w:val="Heading3"/>
+        <w:rPr>
+          <w:lang w:val="en-AU"/>
+        </w:rPr>
+      </w:pPr>
+      <w:bookmarkStart w:id="24" w:name="_Toc506458785"/>
+      <w:bookmarkStart w:id="25" w:name="_Toc49504074"/>
+      <w:r>
+        <w:rPr>
+          <w:lang w:val="en-AU"/>
+        </w:rPr>
+        <w:t>3.1.1 User Interfaces</w:t>
       </w:r>
       <w:bookmarkEnd w:id="24"/>
+      <w:bookmarkEnd w:id="25"/>
+    </w:p>
+    <w:p>
+      <w:pPr>
+        <w:rPr>
+          <w:lang w:val="en-AU"/>
+        </w:rPr>
+      </w:pPr>
+      <w:r>
+        <w:rPr>
+          <w:lang w:val="en-AU"/>
+        </w:rPr>
+        <w:t>As</w:t>
+      </w:r>
+      <w:r>
+        <w:rPr>
+          <w:lang w:val="en-AU"/>
+        </w:rPr>
+        <w:t xml:space="preserve"> described on section 3.5.1 and presented to the clients, the user interfaces need to be user friendly, ac</w:t>
+      </w:r>
+      <w:r>
+        <w:rPr>
+          <w:lang w:val="en-AU"/>
+        </w:rPr>
+        <w:t xml:space="preserve">cessible and self-explanatory. </w:t>
+      </w:r>
     </w:p>
     <w:p>
       <w:pPr>
@@ -7466,40 +7571,34 @@
           <w:lang w:val="en-AU"/>
         </w:rPr>
       </w:pPr>
-      <w:bookmarkStart w:id="25" w:name="_Toc506458785"/>
-      <w:bookmarkStart w:id="26" w:name="_Toc49499938"/>
-      <w:r>
-        <w:rPr>
-          <w:lang w:val="en-AU"/>
-        </w:rPr>
-        <w:t>3.1.1 User Interfaces</w:t>
-      </w:r>
-      <w:bookmarkEnd w:id="25"/>
+      <w:bookmarkStart w:id="26" w:name="_Toc506458786"/>
+      <w:bookmarkStart w:id="27" w:name="_Toc49504075"/>
+      <w:r>
+        <w:rPr>
+          <w:lang w:val="en-AU"/>
+        </w:rPr>
+        <w:t>3.1.2 Hardware Interfaces</w:t>
+      </w:r>
       <w:bookmarkEnd w:id="26"/>
-    </w:p>
-    <w:p>
-      <w:pPr>
-        <w:rPr>
-          <w:lang w:val="en-AU"/>
-        </w:rPr>
-      </w:pPr>
-      <w:r>
-        <w:rPr>
-          <w:lang w:val="en-AU"/>
-        </w:rPr>
-        <w:t>As</w:t>
-      </w:r>
-      <w:r>
-        <w:rPr>
-          <w:lang w:val="en-AU"/>
-        </w:rPr>
-        <w:t xml:space="preserve"> described on section 3.5.1 and presented to the clients, the user interfaces need to be user friendly, ac</w:t>
-      </w:r>
-      <w:r>
-        <w:rPr>
-          <w:lang w:val="en-AU"/>
-        </w:rPr>
-        <w:t xml:space="preserve">cessible and self-explanatory. </w:t>
+      <w:bookmarkEnd w:id="27"/>
+    </w:p>
+    <w:p>
+      <w:pPr>
+        <w:rPr>
+          <w:lang w:val="en-AU"/>
+        </w:rPr>
+      </w:pPr>
+      <w:r>
+        <w:rPr>
+          <w:lang w:val="en-AU"/>
+        </w:rPr>
+        <w:t>Since the code/dependencies of this project are going to be hosted in the cloud, there will not be any need for the developers to manage the hardware themselves in a production environment</w:t>
+      </w:r>
+      <w:r>
+        <w:rPr>
+          <w:lang w:val="en-AU"/>
+        </w:rPr>
+        <w:t xml:space="preserve">. </w:t>
       </w:r>
     </w:p>
     <w:p>
@@ -7509,34 +7608,26 @@
           <w:lang w:val="en-AU"/>
         </w:rPr>
       </w:pPr>
-      <w:bookmarkStart w:id="27" w:name="_Toc506458786"/>
-      <w:bookmarkStart w:id="28" w:name="_Toc49499939"/>
-      <w:r>
-        <w:rPr>
-          <w:lang w:val="en-AU"/>
-        </w:rPr>
-        <w:t>3.1.2 Hardware Interfaces</w:t>
-      </w:r>
-      <w:bookmarkEnd w:id="27"/>
+      <w:bookmarkStart w:id="28" w:name="_Toc506458787"/>
+      <w:bookmarkStart w:id="29" w:name="_Toc49504076"/>
+      <w:r>
+        <w:rPr>
+          <w:lang w:val="en-AU"/>
+        </w:rPr>
+        <w:t>3.1.3 Software Interfaces</w:t>
+      </w:r>
       <w:bookmarkEnd w:id="28"/>
-    </w:p>
-    <w:p>
-      <w:pPr>
-        <w:rPr>
-          <w:lang w:val="en-AU"/>
-        </w:rPr>
-      </w:pPr>
-      <w:r>
-        <w:rPr>
-          <w:lang w:val="en-AU"/>
-        </w:rPr>
-        <w:t>Since the code/dependencies of this project are going to be hosted in the cloud, there will not be any need for the developers to manage the hardware themselves in a production environment</w:t>
-      </w:r>
-      <w:r>
-        <w:rPr>
-          <w:lang w:val="en-AU"/>
-        </w:rPr>
-        <w:t xml:space="preserve">. </w:t>
+      <w:bookmarkEnd w:id="29"/>
+    </w:p>
+    <w:p>
+      <w:pPr>
+        <w:spacing w:line="259" w:lineRule="auto"/>
+      </w:pPr>
+      <w:r>
+        <w:rPr>
+          <w:lang w:val="en-AU"/>
+        </w:rPr>
+        <w:t>The software required for development and deployment of this project is described on section 1.2.</w:t>
       </w:r>
     </w:p>
     <w:p>
@@ -7546,27 +7637,47 @@
           <w:lang w:val="en-AU"/>
         </w:rPr>
       </w:pPr>
-      <w:bookmarkStart w:id="29" w:name="_Toc506458787"/>
-      <w:bookmarkStart w:id="30" w:name="_Toc49499940"/>
-      <w:r>
-        <w:rPr>
-          <w:lang w:val="en-AU"/>
-        </w:rPr>
-        <w:t>3.1.3 Software Interfaces</w:t>
-      </w:r>
-      <w:bookmarkEnd w:id="29"/>
+      <w:bookmarkStart w:id="30" w:name="_Toc506458788"/>
+      <w:bookmarkStart w:id="31" w:name="_Toc49504077"/>
+      <w:r>
+        <w:rPr>
+          <w:lang w:val="en-AU"/>
+        </w:rPr>
+        <w:t>3.1.4 Communications Interfaces</w:t>
+      </w:r>
       <w:bookmarkEnd w:id="30"/>
-    </w:p>
-    <w:p>
-      <w:pPr>
-        <w:spacing w:line="259" w:lineRule="auto"/>
-      </w:pPr>
-      <w:r>
-        <w:rPr>
-          <w:lang w:val="en-AU"/>
-        </w:rPr>
-        <w:t>The software required for development and deployment of this project is described on section 1.2.</w:t>
-      </w:r>
+      <w:bookmarkEnd w:id="31"/>
+    </w:p>
+    <w:p>
+      <w:pPr>
+        <w:rPr>
+          <w:lang w:val="en-AU"/>
+        </w:rPr>
+      </w:pPr>
+      <w:r>
+        <w:rPr>
+          <w:lang w:val="en-AU"/>
+        </w:rPr>
+        <w:t xml:space="preserve">E-mail will be the main channel of communication between the clients and the development team. Slack is going to be used as the communication channel among developers. </w:t>
+      </w:r>
+    </w:p>
+    <w:p>
+      <w:pPr>
+        <w:pStyle w:val="Heading2"/>
+        <w:rPr>
+          <w:lang w:val="en-AU"/>
+        </w:rPr>
+      </w:pPr>
+      <w:bookmarkStart w:id="32" w:name="_Toc506458789"/>
+      <w:bookmarkStart w:id="33" w:name="_Toc49504078"/>
+      <w:r>
+        <w:rPr>
+          <w:lang w:val="en-AU"/>
+        </w:rPr>
+        <w:t>3.2 Functional Requirements</w:t>
+      </w:r>
+      <w:bookmarkEnd w:id="32"/>
+      <w:bookmarkEnd w:id="33"/>
     </w:p>
     <w:p>
       <w:pPr>
@@ -7575,71 +7686,22 @@
           <w:lang w:val="en-AU"/>
         </w:rPr>
       </w:pPr>
-      <w:bookmarkStart w:id="31" w:name="_Toc506458788"/>
-      <w:bookmarkStart w:id="32" w:name="_Toc49499941"/>
-      <w:r>
-        <w:rPr>
-          <w:lang w:val="en-AU"/>
-        </w:rPr>
-        <w:t>3.1.4 Communications Interfaces</w:t>
-      </w:r>
-      <w:bookmarkEnd w:id="31"/>
-      <w:bookmarkEnd w:id="32"/>
-    </w:p>
-    <w:p>
-      <w:pPr>
-        <w:rPr>
-          <w:lang w:val="en-AU"/>
-        </w:rPr>
-      </w:pPr>
-      <w:r>
-        <w:rPr>
-          <w:lang w:val="en-AU"/>
-        </w:rPr>
-        <w:t xml:space="preserve">E-mail will be the main channel of communication between the clients and the development team. Slack is going to be used as the communication channel among developers. </w:t>
-      </w:r>
-    </w:p>
-    <w:p>
-      <w:pPr>
-        <w:pStyle w:val="Heading2"/>
-        <w:rPr>
-          <w:lang w:val="en-AU"/>
-        </w:rPr>
-      </w:pPr>
-      <w:bookmarkStart w:id="33" w:name="_Toc506458789"/>
-      <w:bookmarkStart w:id="34" w:name="_Toc49499942"/>
-      <w:r>
-        <w:rPr>
-          <w:lang w:val="en-AU"/>
-        </w:rPr>
-        <w:t>3.2 Functional Requirements</w:t>
-      </w:r>
-      <w:bookmarkEnd w:id="33"/>
+      <w:bookmarkStart w:id="34" w:name="_Toc506458790"/>
+      <w:bookmarkStart w:id="35" w:name="_Toc49504079"/>
+      <w:r>
+        <w:rPr>
+          <w:lang w:val="en-AU"/>
+        </w:rPr>
+        <w:t xml:space="preserve">3.2.1 </w:t>
+      </w:r>
+      <w:r>
+        <w:rPr>
+          <w:lang w:val="en-AU"/>
+        </w:rPr>
+        <w:t>User authentication / authorisation</w:t>
+      </w:r>
       <w:bookmarkEnd w:id="34"/>
-    </w:p>
-    <w:p>
-      <w:pPr>
-        <w:pStyle w:val="Heading3"/>
-        <w:rPr>
-          <w:lang w:val="en-AU"/>
-        </w:rPr>
-      </w:pPr>
-      <w:bookmarkStart w:id="35" w:name="_Toc506458790"/>
-      <w:bookmarkStart w:id="36" w:name="_Toc49499943"/>
-      <w:r>
-        <w:rPr>
-          <w:lang w:val="en-AU"/>
-        </w:rPr>
-        <w:t xml:space="preserve">3.2.1 </w:t>
-      </w:r>
-      <w:r>
-        <w:rPr>
-          <w:lang w:val="en-AU"/>
-        </w:rPr>
-        <w:t>User authentication / authorisation</w:t>
-      </w:r>
       <w:bookmarkEnd w:id="35"/>
-      <w:bookmarkEnd w:id="36"/>
     </w:p>
     <w:p>
       <w:pPr>
@@ -7790,7 +7852,7 @@
           <w:lang w:val="en-AU"/>
         </w:rPr>
       </w:pPr>
-      <w:bookmarkStart w:id="37" w:name="_Toc49499944"/>
+      <w:bookmarkStart w:id="36" w:name="_Toc49504080"/>
       <w:r>
         <w:rPr>
           <w:lang w:val="en-AU"/>
@@ -7815,7 +7877,7 @@
         </w:rPr>
         <w:t>/ hair styles</w:t>
       </w:r>
-      <w:bookmarkEnd w:id="37"/>
+      <w:bookmarkEnd w:id="36"/>
     </w:p>
     <w:p>
       <w:pPr>
@@ -7991,14 +8053,14 @@
           <w:lang w:val="en-AU"/>
         </w:rPr>
       </w:pPr>
-      <w:bookmarkStart w:id="38" w:name="_Toc49499945"/>
+      <w:bookmarkStart w:id="37" w:name="_Toc49504081"/>
       <w:r>
         <w:rPr>
           <w:lang w:val="en-AU"/>
         </w:rPr>
         <w:t>3.2.3 Pictures of pre-set models showcasing each feature (hair colour, hair style, etc.)</w:t>
       </w:r>
-      <w:bookmarkEnd w:id="38"/>
+      <w:bookmarkEnd w:id="37"/>
     </w:p>
     <w:p>
       <w:pPr>
@@ -8229,7 +8291,7 @@
           <w:lang w:val="en-AU"/>
         </w:rPr>
       </w:pPr>
-      <w:bookmarkStart w:id="39" w:name="_Toc49499946"/>
+      <w:bookmarkStart w:id="38" w:name="_Toc49504082"/>
       <w:r>
         <w:rPr>
           <w:lang w:val="en-AU"/>
@@ -8242,7 +8304,7 @@
         </w:rPr>
         <w:t>or galleries presenting the options available for each feature</w:t>
       </w:r>
-      <w:bookmarkEnd w:id="39"/>
+      <w:bookmarkEnd w:id="38"/>
     </w:p>
     <w:p>
       <w:pPr>
@@ -8473,7 +8535,7 @@
           <w:lang w:val="en-AU"/>
         </w:rPr>
       </w:pPr>
-      <w:bookmarkStart w:id="40" w:name="_Toc49499947"/>
+      <w:bookmarkStart w:id="39" w:name="_Toc49504083"/>
       <w:r>
         <w:rPr>
           <w:lang w:val="en-AU"/>
@@ -8492,7 +8554,7 @@
         </w:rPr>
         <w:t xml:space="preserve"> Colour picker</w:t>
       </w:r>
-      <w:bookmarkEnd w:id="40"/>
+      <w:bookmarkEnd w:id="39"/>
     </w:p>
     <w:p>
       <w:pPr>
@@ -8532,7 +8594,13 @@
           <w:lang w:val="en-AU"/>
         </w:rPr>
         <w:lastRenderedPageBreak/>
-        <w:t>Users should be able to select hair colour through a colour picker, which contains three sliders for hue, saturation and lightness.</w:t>
+        <w:t xml:space="preserve">Users should be able to select hair </w:t>
+      </w:r>
+      <w:r>
+        <w:rPr>
+          <w:lang w:val="en-AU"/>
+        </w:rPr>
+        <w:t>colour through a colour picker, which should contain a colour swatch with shades as specified by the clients and a slider with 10 levels to choose the lightness of such colours.</w:t>
       </w:r>
     </w:p>
     <w:p>
@@ -8572,7 +8640,13 @@
         <w:rPr>
           <w:lang w:val="en-AU"/>
         </w:rPr>
-        <w:t>Users’ selection for hue, saturation and lightness.</w:t>
+        <w:t xml:space="preserve">Users’ selection for </w:t>
+      </w:r>
+      <w:r>
+        <w:rPr>
+          <w:lang w:val="en-AU"/>
+        </w:rPr>
+        <w:t>colour shade and lightness.</w:t>
       </w:r>
     </w:p>
     <w:p>
@@ -8746,7 +8820,7 @@
           <w:lang w:val="en-AU"/>
         </w:rPr>
       </w:pPr>
-      <w:bookmarkStart w:id="41" w:name="_Toc49499948"/>
+      <w:bookmarkStart w:id="40" w:name="_Toc49504084"/>
       <w:r>
         <w:rPr>
           <w:lang w:val="en-AU"/>
@@ -8765,7 +8839,7 @@
         </w:rPr>
         <w:t xml:space="preserve"> Image preview based on users’ input</w:t>
       </w:r>
-      <w:bookmarkEnd w:id="41"/>
+      <w:bookmarkEnd w:id="40"/>
     </w:p>
     <w:p>
       <w:pPr>
@@ -8996,7 +9070,7 @@
           <w:lang w:val="en-AU"/>
         </w:rPr>
       </w:pPr>
-      <w:bookmarkStart w:id="42" w:name="_Toc49499949"/>
+      <w:bookmarkStart w:id="41" w:name="_Toc49504085"/>
       <w:r>
         <w:rPr>
           <w:lang w:val="en-AU"/>
@@ -9015,7 +9089,7 @@
         </w:rPr>
         <w:t xml:space="preserve"> Image upload</w:t>
       </w:r>
-      <w:bookmarkEnd w:id="42"/>
+      <w:bookmarkEnd w:id="41"/>
     </w:p>
     <w:p>
       <w:pPr>
@@ -9220,6 +9294,7 @@
         <w:rPr>
           <w:lang w:val="en-AU"/>
         </w:rPr>
+        <w:lastRenderedPageBreak/>
         <w:t xml:space="preserve">Validation errors involve image file size (e.g. should not be bigger than 2 MB) and dimensions (e.g. should have equal width and height). </w:t>
       </w:r>
       <w:r>
@@ -9240,8 +9315,271 @@
     </w:p>
     <w:p>
       <w:pPr>
+        <w:pStyle w:val="Heading3"/>
+        <w:rPr>
+          <w:lang w:val="en-AU"/>
+        </w:rPr>
+      </w:pPr>
+      <w:bookmarkStart w:id="42" w:name="_Toc49504086"/>
+      <w:r>
+        <w:rPr>
+          <w:lang w:val="en-AU"/>
+        </w:rPr>
+        <w:t>3.2.8. Additional hair features as reference</w:t>
+      </w:r>
+      <w:bookmarkStart w:id="43" w:name="_GoBack"/>
+      <w:bookmarkEnd w:id="42"/>
+      <w:bookmarkEnd w:id="43"/>
+    </w:p>
+    <w:p>
+      <w:pPr>
+        <w:rPr>
+          <w:lang w:val="en-AU"/>
+        </w:rPr>
+      </w:pPr>
+      <w:r>
+        <w:rPr>
+          <w:lang w:val="en-AU"/>
+        </w:rPr>
+        <w:t>3.2.</w:t>
+      </w:r>
+      <w:r>
+        <w:rPr>
+          <w:lang w:val="en-AU"/>
+        </w:rPr>
+        <w:t>8</w:t>
+      </w:r>
+      <w:r>
+        <w:rPr>
+          <w:lang w:val="en-AU"/>
+        </w:rPr>
+        <w:t>.1 Introduction</w:t>
+      </w:r>
+    </w:p>
+    <w:p>
+      <w:pPr>
         <w:spacing w:line="259" w:lineRule="auto"/>
         <w:ind w:firstLine="720"/>
+        <w:jc w:val="both"/>
+        <w:rPr>
+          <w:lang w:val="en-AU"/>
+        </w:rPr>
+      </w:pPr>
+      <w:r>
+        <w:rPr>
+          <w:lang w:val="en-AU"/>
+        </w:rPr>
+        <w:t xml:space="preserve">As described by the clients, </w:t>
+      </w:r>
+      <w:r>
+        <w:rPr>
+          <w:lang w:val="en-AU"/>
+        </w:rPr>
+        <w:t>a consult</w:t>
+      </w:r>
+      <w:r>
+        <w:rPr>
+          <w:lang w:val="en-AU"/>
+        </w:rPr>
+        <w:t xml:space="preserve">ation section for hair porosity, density and texture should be available in the app. It will display pictures as references to compare the different </w:t>
+      </w:r>
+      <w:r>
+        <w:rPr>
+          <w:lang w:val="en-AU"/>
+        </w:rPr>
+        <w:t>levels</w:t>
+      </w:r>
+      <w:r>
+        <w:rPr>
+          <w:lang w:val="en-AU"/>
+        </w:rPr>
+        <w:t xml:space="preserve"> of each characteristic. </w:t>
+      </w:r>
+    </w:p>
+    <w:p>
+      <w:pPr>
+        <w:rPr>
+          <w:lang w:val="en-AU"/>
+        </w:rPr>
+      </w:pPr>
+      <w:r>
+        <w:rPr>
+          <w:lang w:val="en-AU"/>
+        </w:rPr>
+        <w:t>3.2.</w:t>
+      </w:r>
+      <w:r>
+        <w:rPr>
+          <w:lang w:val="en-AU"/>
+        </w:rPr>
+        <w:t>8</w:t>
+      </w:r>
+      <w:r>
+        <w:rPr>
+          <w:lang w:val="en-AU"/>
+        </w:rPr>
+        <w:t>.2 Inputs</w:t>
+      </w:r>
+    </w:p>
+    <w:p>
+      <w:pPr>
+        <w:spacing w:line="259" w:lineRule="auto"/>
+        <w:ind w:firstLine="720"/>
+        <w:rPr>
+          <w:lang w:val="en-AU"/>
+        </w:rPr>
+      </w:pPr>
+      <w:r>
+        <w:rPr>
+          <w:lang w:val="en-AU"/>
+        </w:rPr>
+        <w:t>No user input is required.</w:t>
+      </w:r>
+    </w:p>
+    <w:p>
+      <w:pPr>
+        <w:rPr>
+          <w:lang w:val="en-AU"/>
+        </w:rPr>
+      </w:pPr>
+      <w:r>
+        <w:rPr>
+          <w:lang w:val="en-AU"/>
+        </w:rPr>
+        <w:t>3.2.</w:t>
+      </w:r>
+      <w:r>
+        <w:rPr>
+          <w:lang w:val="en-AU"/>
+        </w:rPr>
+        <w:t>8</w:t>
+      </w:r>
+      <w:r>
+        <w:rPr>
+          <w:lang w:val="en-AU"/>
+        </w:rPr>
+        <w:t>.3 Processing</w:t>
+      </w:r>
+    </w:p>
+    <w:p>
+      <w:pPr>
+        <w:spacing w:line="259" w:lineRule="auto"/>
+        <w:ind w:firstLine="720"/>
+        <w:rPr>
+          <w:lang w:val="en-AU"/>
+        </w:rPr>
+      </w:pPr>
+      <w:r>
+        <w:rPr>
+          <w:lang w:val="en-AU"/>
+        </w:rPr>
+        <w:t>Reference images will be loaded from the S3 bucket used for the project.</w:t>
+      </w:r>
+    </w:p>
+    <w:p>
+      <w:pPr>
+        <w:rPr>
+          <w:lang w:val="en-AU"/>
+        </w:rPr>
+      </w:pPr>
+      <w:r>
+        <w:rPr>
+          <w:lang w:val="en-AU"/>
+        </w:rPr>
+        <w:t>3.2.</w:t>
+      </w:r>
+      <w:r>
+        <w:rPr>
+          <w:lang w:val="en-AU"/>
+        </w:rPr>
+        <w:t>8</w:t>
+      </w:r>
+      <w:r>
+        <w:rPr>
+          <w:lang w:val="en-AU"/>
+        </w:rPr>
+        <w:t>.4 Outputs</w:t>
+      </w:r>
+    </w:p>
+    <w:p>
+      <w:pPr>
+        <w:spacing w:line="259" w:lineRule="auto"/>
+        <w:ind w:firstLine="720"/>
+        <w:rPr>
+          <w:lang w:val="en-AU"/>
+        </w:rPr>
+      </w:pPr>
+      <w:r>
+        <w:rPr>
+          <w:lang w:val="en-AU"/>
+        </w:rPr>
+        <w:t>Reference images to be displayed, including degrees of porosity, density and texture.</w:t>
+      </w:r>
+    </w:p>
+    <w:p>
+      <w:pPr>
+        <w:rPr>
+          <w:lang w:val="en-AU"/>
+        </w:rPr>
+      </w:pPr>
+      <w:r>
+        <w:rPr>
+          <w:lang w:val="en-AU"/>
+        </w:rPr>
+        <w:t>3.2.</w:t>
+      </w:r>
+      <w:r>
+        <w:rPr>
+          <w:lang w:val="en-AU"/>
+        </w:rPr>
+        <w:t>8</w:t>
+      </w:r>
+      <w:r>
+        <w:rPr>
+          <w:lang w:val="en-AU"/>
+        </w:rPr>
+        <w:t>.5 Error Handling</w:t>
+      </w:r>
+    </w:p>
+    <w:p>
+      <w:pPr>
+        <w:rPr>
+          <w:lang w:val="en-AU"/>
+        </w:rPr>
+      </w:pPr>
+      <w:r>
+        <w:rPr>
+          <w:lang w:val="en-AU"/>
+        </w:rPr>
+        <w:tab/>
+      </w:r>
+      <w:r>
+        <w:rPr>
+          <w:lang w:val="en-AU"/>
+        </w:rPr>
+        <w:tab/>
+      </w:r>
+      <w:r>
+        <w:rPr>
+          <w:lang w:val="en-AU"/>
+        </w:rPr>
+        <w:tab/>
+        <w:t>If some of the images cannot be loaded, an error message will be displayed.</w:t>
+      </w:r>
+    </w:p>
+    <w:p>
+      <w:pPr>
+        <w:spacing w:line="259" w:lineRule="auto"/>
+        <w:ind w:firstLine="720"/>
+        <w:rPr>
+          <w:lang w:val="en-AU"/>
+        </w:rPr>
+      </w:pPr>
+    </w:p>
+    <w:p>
+      <w:pPr>
+        <w:spacing w:line="259" w:lineRule="auto"/>
+        <w:ind w:firstLine="720"/>
         <w:rPr>
           <w:lang w:val="en-AU"/>
         </w:rPr>
@@ -9254,8 +9592,8 @@
           <w:lang w:val="en-AU"/>
         </w:rPr>
       </w:pPr>
-      <w:bookmarkStart w:id="43" w:name="_Toc506458792"/>
-      <w:bookmarkStart w:id="44" w:name="_Toc49499950"/>
+      <w:bookmarkStart w:id="44" w:name="_Toc506458792"/>
+      <w:bookmarkStart w:id="45" w:name="_Toc49504087"/>
       <w:r>
         <w:rPr>
           <w:lang w:val="en-AU"/>
@@ -9263,8 +9601,8 @@
         <w:lastRenderedPageBreak/>
         <w:t>3.3 Use Cases</w:t>
       </w:r>
-      <w:bookmarkEnd w:id="43"/>
       <w:bookmarkEnd w:id="44"/>
+      <w:bookmarkEnd w:id="45"/>
     </w:p>
     <w:p>
       <w:pPr>
@@ -9273,8 +9611,8 @@
           <w:lang w:val="en-AU"/>
         </w:rPr>
       </w:pPr>
-      <w:bookmarkStart w:id="45" w:name="_Toc506458793"/>
-      <w:bookmarkStart w:id="46" w:name="_Toc49499951"/>
+      <w:bookmarkStart w:id="46" w:name="_Toc506458793"/>
+      <w:bookmarkStart w:id="47" w:name="_Toc49504088"/>
       <w:r>
         <w:rPr>
           <w:lang w:val="en-AU"/>
@@ -9287,8 +9625,8 @@
         </w:rPr>
         <w:t>Sign up</w:t>
       </w:r>
-      <w:bookmarkEnd w:id="45"/>
       <w:bookmarkEnd w:id="46"/>
+      <w:bookmarkEnd w:id="47"/>
     </w:p>
     <w:p>
       <w:pPr>
@@ -9351,8 +9689,8 @@
           <w:lang w:val="en-AU"/>
         </w:rPr>
       </w:pPr>
-      <w:bookmarkStart w:id="47" w:name="_Toc506458794"/>
-      <w:bookmarkStart w:id="48" w:name="_Toc49499952"/>
+      <w:bookmarkStart w:id="48" w:name="_Toc506458794"/>
+      <w:bookmarkStart w:id="49" w:name="_Toc49504089"/>
       <w:r>
         <w:rPr>
           <w:lang w:val="en-AU"/>
@@ -9366,8 +9704,8 @@
         </w:rPr>
         <w:t>Sign in</w:t>
       </w:r>
-      <w:bookmarkEnd w:id="47"/>
       <w:bookmarkEnd w:id="48"/>
+      <w:bookmarkEnd w:id="49"/>
     </w:p>
     <w:p>
       <w:pPr>
@@ -9431,7 +9769,7 @@
           <w:lang w:val="en-AU"/>
         </w:rPr>
       </w:pPr>
-      <w:bookmarkStart w:id="49" w:name="_Toc49499953"/>
+      <w:bookmarkStart w:id="50" w:name="_Toc49504090"/>
       <w:r>
         <w:rPr>
           <w:lang w:val="en-AU"/>
@@ -9439,7 +9777,7 @@
         <w:lastRenderedPageBreak/>
         <w:t>3.3.3 Upload pictures</w:t>
       </w:r>
-      <w:bookmarkEnd w:id="49"/>
+      <w:bookmarkEnd w:id="50"/>
     </w:p>
     <w:p>
       <w:pPr>
@@ -9510,7 +9848,7 @@
           <w:lang w:val="en-AU"/>
         </w:rPr>
       </w:pPr>
-      <w:bookmarkStart w:id="50" w:name="_Toc49499954"/>
+      <w:bookmarkStart w:id="51" w:name="_Toc49504091"/>
       <w:r>
         <w:rPr>
           <w:lang w:val="en-AU"/>
@@ -9518,7 +9856,7 @@
         <w:lastRenderedPageBreak/>
         <w:t>3.3.4 Select a feature (e.g. hair colour, hair style, etc.)</w:t>
       </w:r>
-      <w:bookmarkEnd w:id="50"/>
+      <w:bookmarkEnd w:id="51"/>
     </w:p>
     <w:p>
       <w:pPr>
@@ -9589,7 +9927,7 @@
           <w:lang w:val="en-AU"/>
         </w:rPr>
       </w:pPr>
-      <w:bookmarkStart w:id="51" w:name="_Toc49499955"/>
+      <w:bookmarkStart w:id="52" w:name="_Toc49504092"/>
       <w:r>
         <w:rPr>
           <w:lang w:val="en-AU"/>
@@ -9597,7 +9935,7 @@
         <w:lastRenderedPageBreak/>
         <w:t>3.3.4 Comparing results to original picture</w:t>
       </w:r>
-      <w:bookmarkEnd w:id="51"/>
+      <w:bookmarkEnd w:id="52"/>
     </w:p>
     <w:p>
       <w:pPr>
@@ -9667,8 +10005,8 @@
           <w:lang w:val="en-AU"/>
         </w:rPr>
       </w:pPr>
-      <w:bookmarkStart w:id="52" w:name="_Toc506458795"/>
-      <w:bookmarkStart w:id="53" w:name="_Toc49499956"/>
+      <w:bookmarkStart w:id="53" w:name="_Toc506458795"/>
+      <w:bookmarkStart w:id="54" w:name="_Toc49504093"/>
       <w:r>
         <w:rPr>
           <w:lang w:val="en-AU"/>
@@ -9676,8 +10014,8 @@
         <w:lastRenderedPageBreak/>
         <w:t>3.4 Classes / Objects</w:t>
       </w:r>
-      <w:bookmarkEnd w:id="52"/>
       <w:bookmarkEnd w:id="53"/>
+      <w:bookmarkEnd w:id="54"/>
     </w:p>
     <w:p>
       <w:pPr>
@@ -9727,14 +10065,14 @@
           <w:lang w:val="en-AU"/>
         </w:rPr>
       </w:pPr>
-      <w:bookmarkStart w:id="54" w:name="_Toc49499957"/>
+      <w:bookmarkStart w:id="55" w:name="_Toc49504094"/>
       <w:r>
         <w:rPr>
           <w:lang w:val="en-AU"/>
         </w:rPr>
         <w:t>3.4.1 Picture</w:t>
       </w:r>
-      <w:bookmarkEnd w:id="54"/>
+      <w:bookmarkEnd w:id="55"/>
     </w:p>
     <w:p>
       <w:pPr>
@@ -9765,14 +10103,14 @@
           <w:lang w:val="en-AU"/>
         </w:rPr>
       </w:pPr>
-      <w:bookmarkStart w:id="55" w:name="_Toc49499958"/>
+      <w:bookmarkStart w:id="56" w:name="_Toc49504095"/>
       <w:r>
         <w:rPr>
           <w:lang w:val="en-AU"/>
         </w:rPr>
         <w:t>3.4.1.1 Attributes</w:t>
       </w:r>
-      <w:bookmarkEnd w:id="55"/>
+      <w:bookmarkEnd w:id="56"/>
     </w:p>
     <w:p>
       <w:pPr>
@@ -9866,14 +10204,14 @@
           <w:lang w:val="en-AU"/>
         </w:rPr>
       </w:pPr>
-      <w:bookmarkStart w:id="56" w:name="_Toc49499959"/>
+      <w:bookmarkStart w:id="57" w:name="_Toc49504096"/>
       <w:r>
         <w:rPr>
           <w:lang w:val="en-AU"/>
         </w:rPr>
         <w:t>3.4.1.2 Methods</w:t>
       </w:r>
-      <w:bookmarkEnd w:id="56"/>
+      <w:bookmarkEnd w:id="57"/>
     </w:p>
     <w:p>
       <w:pPr>
@@ -9904,14 +10242,14 @@
           <w:lang w:val="en-AU"/>
         </w:rPr>
       </w:pPr>
-      <w:bookmarkStart w:id="57" w:name="_Toc49499960"/>
+      <w:bookmarkStart w:id="58" w:name="_Toc49504097"/>
       <w:r>
         <w:rPr>
           <w:lang w:val="en-AU"/>
         </w:rPr>
         <w:t>3.4.2 History</w:t>
       </w:r>
-      <w:bookmarkEnd w:id="57"/>
+      <w:bookmarkEnd w:id="58"/>
     </w:p>
     <w:p>
       <w:pPr>
@@ -9942,14 +10280,14 @@
           <w:lang w:val="en-AU"/>
         </w:rPr>
       </w:pPr>
-      <w:bookmarkStart w:id="58" w:name="_Toc49499961"/>
+      <w:bookmarkStart w:id="59" w:name="_Toc49504098"/>
       <w:r>
         <w:rPr>
           <w:lang w:val="en-AU"/>
         </w:rPr>
         <w:t>3.4.2.1 Attributes</w:t>
       </w:r>
-      <w:bookmarkEnd w:id="58"/>
+      <w:bookmarkEnd w:id="59"/>
     </w:p>
     <w:p>
       <w:pPr>
@@ -10087,14 +10425,14 @@
           <w:lang w:val="en-AU"/>
         </w:rPr>
       </w:pPr>
-      <w:bookmarkStart w:id="59" w:name="_Toc49499962"/>
+      <w:bookmarkStart w:id="60" w:name="_Toc49504099"/>
       <w:r>
         <w:rPr>
           <w:lang w:val="en-AU"/>
         </w:rPr>
         <w:t>3.4.2.2 Methods</w:t>
       </w:r>
-      <w:bookmarkEnd w:id="59"/>
+      <w:bookmarkEnd w:id="60"/>
     </w:p>
     <w:p>
       <w:pPr>
@@ -10125,14 +10463,14 @@
           <w:lang w:val="en-AU"/>
         </w:rPr>
       </w:pPr>
-      <w:bookmarkStart w:id="60" w:name="_Toc49499963"/>
+      <w:bookmarkStart w:id="61" w:name="_Toc49504100"/>
       <w:r>
         <w:rPr>
           <w:lang w:val="en-AU"/>
         </w:rPr>
         <w:t>3.4.3 Image service</w:t>
       </w:r>
-      <w:bookmarkEnd w:id="60"/>
+      <w:bookmarkEnd w:id="61"/>
     </w:p>
     <w:p>
       <w:pPr>
@@ -10162,14 +10500,14 @@
           <w:lang w:val="en-AU"/>
         </w:rPr>
       </w:pPr>
-      <w:bookmarkStart w:id="61" w:name="_Toc49499964"/>
+      <w:bookmarkStart w:id="62" w:name="_Toc49504101"/>
       <w:r>
         <w:rPr>
           <w:lang w:val="en-AU"/>
         </w:rPr>
         <w:t>3.4.3.1 Attributes</w:t>
       </w:r>
-      <w:bookmarkEnd w:id="61"/>
+      <w:bookmarkEnd w:id="62"/>
     </w:p>
     <w:p>
       <w:pPr>
@@ -10199,7 +10537,7 @@
           <w:lang w:val="en-AU"/>
         </w:rPr>
       </w:pPr>
-      <w:bookmarkStart w:id="62" w:name="_Toc49499965"/>
+      <w:bookmarkStart w:id="63" w:name="_Toc49504102"/>
       <w:r>
         <w:rPr>
           <w:lang w:val="en-AU"/>
@@ -10207,7 +10545,7 @@
         <w:lastRenderedPageBreak/>
         <w:t>3.4.3.2 Methods</w:t>
       </w:r>
-      <w:bookmarkEnd w:id="62"/>
+      <w:bookmarkEnd w:id="63"/>
     </w:p>
     <w:p>
       <w:pPr>
@@ -10390,14 +10728,14 @@
           <w:lang w:val="en-AU"/>
         </w:rPr>
       </w:pPr>
-      <w:bookmarkStart w:id="63" w:name="_Toc49499966"/>
+      <w:bookmarkStart w:id="64" w:name="_Toc49504103"/>
       <w:r>
         <w:rPr>
           <w:lang w:val="en-AU"/>
         </w:rPr>
         <w:t>3.5 Non-Functional Requirements</w:t>
       </w:r>
-      <w:bookmarkEnd w:id="63"/>
+      <w:bookmarkEnd w:id="64"/>
       <w:r>
         <w:rPr>
           <w:lang w:val="en-AU"/>
@@ -10412,8 +10750,8 @@
           <w:lang w:val="en-AU"/>
         </w:rPr>
       </w:pPr>
-      <w:bookmarkStart w:id="64" w:name="_Toc506458799"/>
-      <w:bookmarkStart w:id="65" w:name="_Toc49499967"/>
+      <w:bookmarkStart w:id="65" w:name="_Toc506458799"/>
+      <w:bookmarkStart w:id="66" w:name="_Toc49504104"/>
       <w:r>
         <w:rPr>
           <w:lang w:val="en-AU"/>
@@ -10426,8 +10764,8 @@
         </w:rPr>
         <w:t>Usability</w:t>
       </w:r>
-      <w:bookmarkEnd w:id="64"/>
       <w:bookmarkEnd w:id="65"/>
+      <w:bookmarkEnd w:id="66"/>
     </w:p>
     <w:p>
       <w:pPr>
@@ -10464,7 +10802,7 @@
           <w:lang w:val="en-AU"/>
         </w:rPr>
       </w:pPr>
-      <w:bookmarkStart w:id="66" w:name="_Toc49499968"/>
+      <w:bookmarkStart w:id="67" w:name="_Toc49504105"/>
       <w:r>
         <w:rPr>
           <w:lang w:val="en-AU"/>
@@ -10477,7 +10815,7 @@
         </w:rPr>
         <w:t>Interactivity</w:t>
       </w:r>
-      <w:bookmarkEnd w:id="66"/>
+      <w:bookmarkEnd w:id="67"/>
     </w:p>
     <w:p>
       <w:pPr>
@@ -10524,8 +10862,8 @@
           <w:lang w:val="en-AU"/>
         </w:rPr>
       </w:pPr>
-      <w:bookmarkStart w:id="67" w:name="_Toc506458801"/>
-      <w:bookmarkStart w:id="68" w:name="_Toc49499969"/>
+      <w:bookmarkStart w:id="68" w:name="_Toc506458801"/>
+      <w:bookmarkStart w:id="69" w:name="_Toc49504106"/>
       <w:r>
         <w:rPr>
           <w:lang w:val="en-AU"/>
@@ -10538,8 +10876,8 @@
         </w:rPr>
         <w:t>Responsiveness</w:t>
       </w:r>
-      <w:bookmarkEnd w:id="67"/>
       <w:bookmarkEnd w:id="68"/>
+      <w:bookmarkEnd w:id="69"/>
     </w:p>
     <w:p>
       <w:pPr>
@@ -10574,8 +10912,8 @@
           <w:lang w:val="en-AU"/>
         </w:rPr>
       </w:pPr>
-      <w:bookmarkStart w:id="69" w:name="_Toc506458802"/>
-      <w:bookmarkStart w:id="70" w:name="_Toc49499970"/>
+      <w:bookmarkStart w:id="70" w:name="_Toc506458802"/>
+      <w:bookmarkStart w:id="71" w:name="_Toc49504107"/>
       <w:r>
         <w:rPr>
           <w:lang w:val="en-AU"/>
@@ -10588,8 +10926,8 @@
         </w:rPr>
         <w:t>Extendibility</w:t>
       </w:r>
-      <w:bookmarkEnd w:id="69"/>
       <w:bookmarkEnd w:id="70"/>
+      <w:bookmarkEnd w:id="71"/>
     </w:p>
     <w:p>
       <w:pPr>
@@ -10648,16 +10986,16 @@
           <w:lang w:val="en-AU"/>
         </w:rPr>
       </w:pPr>
-      <w:bookmarkStart w:id="71" w:name="_Toc506458803"/>
-      <w:bookmarkStart w:id="72" w:name="_Toc49499971"/>
+      <w:bookmarkStart w:id="72" w:name="_Toc506458803"/>
+      <w:bookmarkStart w:id="73" w:name="_Toc49504108"/>
       <w:r>
         <w:rPr>
           <w:lang w:val="en-AU"/>
         </w:rPr>
         <w:t>3.5.5 Maintainability</w:t>
       </w:r>
-      <w:bookmarkEnd w:id="71"/>
       <w:bookmarkEnd w:id="72"/>
+      <w:bookmarkEnd w:id="73"/>
     </w:p>
     <w:p>
       <w:pPr>
@@ -10686,8 +11024,8 @@
           <w:lang w:val="en-AU"/>
         </w:rPr>
       </w:pPr>
-      <w:bookmarkStart w:id="73" w:name="_Toc506458804"/>
-      <w:bookmarkStart w:id="74" w:name="_Toc49499972"/>
+      <w:bookmarkStart w:id="74" w:name="_Toc506458804"/>
+      <w:bookmarkStart w:id="75" w:name="_Toc49504109"/>
       <w:r>
         <w:rPr>
           <w:lang w:val="en-AU"/>
@@ -10700,8 +11038,8 @@
         </w:rPr>
         <w:t>Security</w:t>
       </w:r>
-      <w:bookmarkEnd w:id="73"/>
       <w:bookmarkEnd w:id="74"/>
+      <w:bookmarkEnd w:id="75"/>
     </w:p>
     <w:p>
       <w:pPr>
@@ -10743,7 +11081,7 @@
           <w:lang w:val="en-AU"/>
         </w:rPr>
       </w:pPr>
-      <w:bookmarkStart w:id="75" w:name="_Toc49499973"/>
+      <w:bookmarkStart w:id="76" w:name="_Toc49504110"/>
       <w:r>
         <w:rPr>
           <w:lang w:val="en-AU"/>
@@ -10751,7 +11089,7 @@
         <w:lastRenderedPageBreak/>
         <w:t>3.5.7 Performance</w:t>
       </w:r>
-      <w:bookmarkEnd w:id="75"/>
+      <w:bookmarkEnd w:id="76"/>
     </w:p>
     <w:p>
       <w:pPr>
@@ -10789,16 +11127,16 @@
           <w:lang w:val="en-AU"/>
         </w:rPr>
       </w:pPr>
-      <w:bookmarkStart w:id="76" w:name="_Toc506458805"/>
-      <w:bookmarkStart w:id="77" w:name="_Toc49499974"/>
+      <w:bookmarkStart w:id="77" w:name="_Toc506458805"/>
+      <w:bookmarkStart w:id="78" w:name="_Toc49504111"/>
       <w:r>
         <w:rPr>
           <w:lang w:val="en-AU"/>
         </w:rPr>
         <w:t>3.6 Inverse Requirements</w:t>
       </w:r>
-      <w:bookmarkEnd w:id="76"/>
       <w:bookmarkEnd w:id="77"/>
+      <w:bookmarkEnd w:id="78"/>
     </w:p>
     <w:p>
       <w:pPr>
@@ -10807,16 +11145,16 @@
           <w:lang w:val="en-AU"/>
         </w:rPr>
       </w:pPr>
-      <w:bookmarkStart w:id="78" w:name="_Toc506458806"/>
-      <w:bookmarkStart w:id="79" w:name="_Toc49499975"/>
+      <w:bookmarkStart w:id="79" w:name="_Toc506458806"/>
+      <w:bookmarkStart w:id="80" w:name="_Toc49504112"/>
       <w:r>
         <w:rPr>
           <w:lang w:val="en-AU"/>
         </w:rPr>
         <w:t>3.7 Design Constraints</w:t>
       </w:r>
-      <w:bookmarkEnd w:id="78"/>
       <w:bookmarkEnd w:id="79"/>
+      <w:bookmarkEnd w:id="80"/>
     </w:p>
     <w:p>
       <w:pPr>
@@ -10965,8 +11303,8 @@
           <w:lang w:val="en-AU"/>
         </w:rPr>
       </w:pPr>
-      <w:bookmarkStart w:id="80" w:name="_Toc506458807"/>
-      <w:bookmarkStart w:id="81" w:name="_Toc49499976"/>
+      <w:bookmarkStart w:id="81" w:name="_Toc506458807"/>
+      <w:bookmarkStart w:id="82" w:name="_Toc49504113"/>
       <w:r>
         <w:rPr>
           <w:lang w:val="en-AU"/>
@@ -10974,8 +11312,8 @@
         <w:lastRenderedPageBreak/>
         <w:t>3.8 Logical Database Requirements</w:t>
       </w:r>
-      <w:bookmarkEnd w:id="80"/>
       <w:bookmarkEnd w:id="81"/>
+      <w:bookmarkEnd w:id="82"/>
     </w:p>
     <w:p>
       <w:pPr>
@@ -10984,16 +11322,16 @@
           <w:lang w:val="en-AU"/>
         </w:rPr>
       </w:pPr>
-      <w:bookmarkStart w:id="82" w:name="_Toc506458808"/>
-      <w:bookmarkStart w:id="83" w:name="_Toc49499977"/>
+      <w:bookmarkStart w:id="83" w:name="_Toc506458808"/>
+      <w:bookmarkStart w:id="84" w:name="_Toc49504114"/>
       <w:r>
         <w:rPr>
           <w:lang w:val="en-AU"/>
         </w:rPr>
         <w:t>3.9 Other Requirements</w:t>
       </w:r>
-      <w:bookmarkEnd w:id="82"/>
       <w:bookmarkEnd w:id="83"/>
+      <w:bookmarkEnd w:id="84"/>
     </w:p>
     <w:p>
       <w:pPr>
@@ -11002,16 +11340,16 @@
           <w:lang w:val="en-AU"/>
         </w:rPr>
       </w:pPr>
-      <w:bookmarkStart w:id="84" w:name="_Toc506458809"/>
-      <w:bookmarkStart w:id="85" w:name="_Toc49499978"/>
+      <w:bookmarkStart w:id="85" w:name="_Toc506458809"/>
+      <w:bookmarkStart w:id="86" w:name="_Toc49504115"/>
       <w:r>
         <w:rPr>
           <w:lang w:val="en-AU"/>
         </w:rPr>
         <w:t>4. Analysis Models</w:t>
       </w:r>
-      <w:bookmarkEnd w:id="84"/>
       <w:bookmarkEnd w:id="85"/>
+      <w:bookmarkEnd w:id="86"/>
     </w:p>
     <w:p>
       <w:pPr>
@@ -11020,16 +11358,16 @@
           <w:lang w:val="en-AU"/>
         </w:rPr>
       </w:pPr>
-      <w:bookmarkStart w:id="86" w:name="_Toc506458810"/>
-      <w:bookmarkStart w:id="87" w:name="_Toc49499979"/>
+      <w:bookmarkStart w:id="87" w:name="_Toc506458810"/>
+      <w:bookmarkStart w:id="88" w:name="_Toc49504116"/>
       <w:r>
         <w:rPr>
           <w:lang w:val="en-AU"/>
         </w:rPr>
         <w:t>4.1 Sequence Diagrams</w:t>
       </w:r>
-      <w:bookmarkEnd w:id="86"/>
       <w:bookmarkEnd w:id="87"/>
+      <w:bookmarkEnd w:id="88"/>
     </w:p>
     <w:p>
       <w:r>
@@ -11087,8 +11425,8 @@
           <w:lang w:val="en-AU"/>
         </w:rPr>
       </w:pPr>
-      <w:bookmarkStart w:id="88" w:name="_Toc506458811"/>
-      <w:bookmarkStart w:id="89" w:name="_Toc49499980"/>
+      <w:bookmarkStart w:id="89" w:name="_Toc506458811"/>
+      <w:bookmarkStart w:id="90" w:name="_Toc49504117"/>
       <w:r>
         <w:rPr>
           <w:lang w:val="en-AU"/>
@@ -11096,8 +11434,8 @@
         <w:lastRenderedPageBreak/>
         <w:t>4.3 Data Flow Diagrams (DFD)</w:t>
       </w:r>
-      <w:bookmarkEnd w:id="88"/>
       <w:bookmarkEnd w:id="89"/>
+      <w:bookmarkEnd w:id="90"/>
     </w:p>
     <w:p>
       <w:pPr>
@@ -11106,16 +11444,16 @@
           <w:lang w:val="en-AU"/>
         </w:rPr>
       </w:pPr>
-      <w:bookmarkStart w:id="90" w:name="_Toc506458812"/>
-      <w:bookmarkStart w:id="91" w:name="_Toc49499981"/>
+      <w:bookmarkStart w:id="91" w:name="_Toc506458812"/>
+      <w:bookmarkStart w:id="92" w:name="_Toc49504118"/>
       <w:r>
         <w:rPr>
           <w:lang w:val="en-AU"/>
         </w:rPr>
         <w:t>4.2 State-Transition Diagrams (STD)</w:t>
       </w:r>
-      <w:bookmarkEnd w:id="90"/>
       <w:bookmarkEnd w:id="91"/>
+      <w:bookmarkEnd w:id="92"/>
     </w:p>
     <w:p>
       <w:r>
@@ -11173,7 +11511,7 @@
           <w:lang w:val="en-AU"/>
         </w:rPr>
       </w:pPr>
-      <w:bookmarkStart w:id="92" w:name="_Toc49499982"/>
+      <w:bookmarkStart w:id="93" w:name="_Toc49504119"/>
       <w:r>
         <w:rPr>
           <w:lang w:val="en-AU"/>
@@ -11181,7 +11519,7 @@
         <w:lastRenderedPageBreak/>
         <w:t>5. Change Management Process</w:t>
       </w:r>
-      <w:bookmarkEnd w:id="92"/>
+      <w:bookmarkEnd w:id="93"/>
     </w:p>
     <w:p>
       <w:pPr>
@@ -11347,16 +11685,16 @@
           <w:lang w:val="en-AU"/>
         </w:rPr>
       </w:pPr>
-      <w:bookmarkStart w:id="93" w:name="_Toc506458814"/>
-      <w:bookmarkStart w:id="94" w:name="_Toc49499983"/>
+      <w:bookmarkStart w:id="94" w:name="_Toc506458814"/>
+      <w:bookmarkStart w:id="95" w:name="_Toc49504120"/>
       <w:r>
         <w:rPr>
           <w:lang w:val="en-AU"/>
         </w:rPr>
         <w:t>A. Appendices</w:t>
       </w:r>
-      <w:bookmarkEnd w:id="93"/>
       <w:bookmarkEnd w:id="94"/>
+      <w:bookmarkEnd w:id="95"/>
     </w:p>
     <w:p>
       <w:pPr>
@@ -11365,14 +11703,14 @@
           <w:lang w:val="en-AU"/>
         </w:rPr>
       </w:pPr>
-      <w:bookmarkStart w:id="95" w:name="_Toc49499984"/>
+      <w:bookmarkStart w:id="96" w:name="_Toc49504121"/>
       <w:r>
         <w:rPr>
           <w:lang w:val="en-AU"/>
         </w:rPr>
         <w:t>A.1 Appendix 1</w:t>
       </w:r>
-      <w:bookmarkEnd w:id="95"/>
+      <w:bookmarkEnd w:id="96"/>
     </w:p>
     <w:p>
       <w:pPr>
@@ -11381,14 +11719,14 @@
           <w:lang w:val="en-AU"/>
         </w:rPr>
       </w:pPr>
-      <w:bookmarkStart w:id="96" w:name="_Toc49499985"/>
+      <w:bookmarkStart w:id="97" w:name="_Toc49504122"/>
       <w:r>
         <w:rPr>
           <w:lang w:val="en-AU"/>
         </w:rPr>
         <w:t>A.2 Appendix 2</w:t>
       </w:r>
-      <w:bookmarkEnd w:id="96"/>
+      <w:bookmarkEnd w:id="97"/>
     </w:p>
     <w:sectPr>
       <w:pgSz w:w="12240" w:h="15840"/>
@@ -11467,7 +11805,7 @@
         <w:rStyle w:val="PageNumber"/>
         <w:noProof/>
       </w:rPr>
-      <w:t>17</w:t>
+      <w:t>9</w:t>
     </w:r>
     <w:r>
       <w:rPr>
@@ -11524,8 +11862,6 @@
     </w:r>
     <w:r>
       <w:tab/>
-    </w:r>
-    <w:r>
       <w:t>Hairdressing Project</w:t>
     </w:r>
   </w:p>

</xml_diff>

<commit_message>
added reference to requirements matrix in SRS
</commit_message>
<xml_diff>
--- a/Documentation/SRS.docx
+++ b/Documentation/SRS.docx
@@ -6532,6 +6532,14 @@
         </w:rPr>
         <w:t xml:space="preserve">Requirements prioritisation matrix: </w:t>
       </w:r>
+      <w:hyperlink r:id="rId14" w:history="1">
+        <w:r>
+          <w:rPr>
+            <w:rStyle w:val="Hyperlink"/>
+          </w:rPr>
+          <w:t>https://github.com/HairdressingProject/styleme/blob/master/Documentation/RequirementsPrioritisationMatrix.xlsx</w:t>
+        </w:r>
+      </w:hyperlink>
       <w:bookmarkStart w:id="11" w:name="_GoBack"/>
       <w:bookmarkEnd w:id="11"/>
     </w:p>
@@ -6837,6 +6845,7 @@
         <w:rPr>
           <w:lang w:val="en-AU"/>
         </w:rPr>
+        <w:lastRenderedPageBreak/>
         <w:t xml:space="preserve">Optimal response times expected of mobile apps </w:t>
       </w:r>
     </w:p>
@@ -6881,7 +6890,6 @@
         <w:rPr>
           <w:lang w:val="en-AU"/>
         </w:rPr>
-        <w:lastRenderedPageBreak/>
         <w:t>Factors that influence the cost the most (such as storing images and hosting the backend infrastructure of the app) should be minimal</w:t>
       </w:r>
     </w:p>
@@ -7404,6 +7412,7 @@
           <w:szCs w:val="22"/>
           <w:lang w:val="en-AU"/>
         </w:rPr>
+        <w:lastRenderedPageBreak/>
         <w:t>It is also assumed that there will no big changes in the project scope over the development lifecycle considering the limited timeframe available and the complexity of certain parts of the app.</w:t>
       </w:r>
     </w:p>
@@ -7427,7 +7436,6 @@
           <w:i w:val="0"/>
           <w:lang w:val="en-AU"/>
         </w:rPr>
-        <w:lastRenderedPageBreak/>
         <w:t>Face Shape recognition dependencies:</w:t>
       </w:r>
     </w:p>
@@ -7445,7 +7453,7 @@
           <w:lang w:val="en-AU"/>
         </w:rPr>
       </w:pPr>
-      <w:hyperlink r:id="rId14">
+      <w:hyperlink r:id="rId15">
         <w:r>
           <w:rPr>
             <w:rStyle w:val="Hyperlink"/>
@@ -7470,7 +7478,7 @@
           <w:lang w:val="en-AU"/>
         </w:rPr>
       </w:pPr>
-      <w:hyperlink r:id="rId15">
+      <w:hyperlink r:id="rId16">
         <w:r>
           <w:rPr>
             <w:rStyle w:val="Hyperlink"/>
@@ -7495,7 +7503,7 @@
           <w:lang w:val="en-AU"/>
         </w:rPr>
       </w:pPr>
-      <w:hyperlink r:id="rId16">
+      <w:hyperlink r:id="rId17">
         <w:r>
           <w:rPr>
             <w:rStyle w:val="Hyperlink"/>
@@ -7884,6 +7892,7 @@
         <w:rPr>
           <w:lang w:val="en-AU"/>
         </w:rPr>
+        <w:lastRenderedPageBreak/>
         <w:t xml:space="preserve">3.2.2 </w:t>
       </w:r>
       <w:r>
@@ -7944,7 +7953,6 @@
         <w:rPr>
           <w:lang w:val="en-AU"/>
         </w:rPr>
-        <w:lastRenderedPageBreak/>
         <w:t>3.2.2.2 Inputs</w:t>
       </w:r>
     </w:p>
@@ -8567,6 +8575,7 @@
         <w:rPr>
           <w:lang w:val="en-AU"/>
         </w:rPr>
+        <w:lastRenderedPageBreak/>
         <w:t>3.2.</w:t>
       </w:r>
       <w:r>
@@ -8620,7 +8629,6 @@
         <w:rPr>
           <w:lang w:val="en-AU"/>
         </w:rPr>
-        <w:lastRenderedPageBreak/>
         <w:t xml:space="preserve">Users should be able to select hair </w:t>
       </w:r>
       <w:r>
@@ -9294,6 +9302,7 @@
         <w:rPr>
           <w:lang w:val="en-AU"/>
         </w:rPr>
+        <w:lastRenderedPageBreak/>
         <w:t>3.2.</w:t>
       </w:r>
       <w:r>
@@ -9321,7 +9330,6 @@
         <w:rPr>
           <w:lang w:val="en-AU"/>
         </w:rPr>
-        <w:lastRenderedPageBreak/>
         <w:t xml:space="preserve">Validation errors involve image file size (e.g. should not be bigger than 2 MB) and dimensions (e.g. should have equal width and height). </w:t>
       </w:r>
       <w:r>
@@ -9680,7 +9688,7 @@
                     <pic:cNvPicPr/>
                   </pic:nvPicPr>
                   <pic:blipFill>
-                    <a:blip r:embed="rId17">
+                    <a:blip r:embed="rId18">
                       <a:extLst>
                         <a:ext uri="{28A0092B-C50C-407E-A947-70E740481C1C}">
                           <a14:useLocalDpi xmlns:a14="http://schemas.microsoft.com/office/drawing/2010/main" val="0"/>
@@ -9759,7 +9767,7 @@
                     <pic:cNvPicPr/>
                   </pic:nvPicPr>
                   <pic:blipFill>
-                    <a:blip r:embed="rId18">
+                    <a:blip r:embed="rId19">
                       <a:extLst>
                         <a:ext uri="{28A0092B-C50C-407E-A947-70E740481C1C}">
                           <a14:useLocalDpi xmlns:a14="http://schemas.microsoft.com/office/drawing/2010/main" val="0"/>
@@ -9831,7 +9839,7 @@
                     <pic:cNvPicPr/>
                   </pic:nvPicPr>
                   <pic:blipFill>
-                    <a:blip r:embed="rId19">
+                    <a:blip r:embed="rId20">
                       <a:extLst>
                         <a:ext uri="{28A0092B-C50C-407E-A947-70E740481C1C}">
                           <a14:useLocalDpi xmlns:a14="http://schemas.microsoft.com/office/drawing/2010/main" val="0"/>
@@ -9910,7 +9918,7 @@
                     <pic:cNvPicPr/>
                   </pic:nvPicPr>
                   <pic:blipFill>
-                    <a:blip r:embed="rId20">
+                    <a:blip r:embed="rId21">
                       <a:extLst>
                         <a:ext uri="{28A0092B-C50C-407E-A947-70E740481C1C}">
                           <a14:useLocalDpi xmlns:a14="http://schemas.microsoft.com/office/drawing/2010/main" val="0"/>
@@ -9989,7 +9997,7 @@
                     <pic:cNvPicPr/>
                   </pic:nvPicPr>
                   <pic:blipFill>
-                    <a:blip r:embed="rId21">
+                    <a:blip r:embed="rId22">
                       <a:extLst>
                         <a:ext uri="{28A0092B-C50C-407E-A947-70E740481C1C}">
                           <a14:useLocalDpi xmlns:a14="http://schemas.microsoft.com/office/drawing/2010/main" val="0"/>
@@ -10054,7 +10062,7 @@
         </w:rPr>
         <w:t xml:space="preserve">Refer to the </w:t>
       </w:r>
-      <w:hyperlink r:id="rId22">
+      <w:hyperlink r:id="rId23">
         <w:r>
           <w:rPr>
             <w:rStyle w:val="Hyperlink"/>
@@ -11256,7 +11264,7 @@
         </w:rPr>
         <w:t xml:space="preserve"> </w:t>
       </w:r>
-      <w:hyperlink r:id="rId23">
+      <w:hyperlink r:id="rId24">
         <w:r>
           <w:rPr>
             <w:rStyle w:val="Hyperlink"/>
@@ -11416,7 +11424,7 @@
                     <pic:cNvPicPr/>
                   </pic:nvPicPr>
                   <pic:blipFill>
-                    <a:blip r:embed="rId24">
+                    <a:blip r:embed="rId25">
                       <a:extLst>
                         <a:ext uri="{28A0092B-C50C-407E-A947-70E740481C1C}">
                           <a14:useLocalDpi xmlns:a14="http://schemas.microsoft.com/office/drawing/2010/main" val="0"/>
@@ -11502,7 +11510,7 @@
                     <pic:cNvPicPr/>
                   </pic:nvPicPr>
                   <pic:blipFill>
-                    <a:blip r:embed="rId25">
+                    <a:blip r:embed="rId26">
                       <a:extLst>
                         <a:ext uri="{28A0092B-C50C-407E-A947-70E740481C1C}">
                           <a14:useLocalDpi xmlns:a14="http://schemas.microsoft.com/office/drawing/2010/main" val="0"/>
@@ -11830,7 +11838,7 @@
         <w:rStyle w:val="PageNumber"/>
         <w:noProof/>
       </w:rPr>
-      <w:t>4</w:t>
+      <w:t>17</w:t>
     </w:r>
     <w:r>
       <w:rPr>

</xml_diff>